<commit_message>
Improve specifications document (gpkg formats) Introduce notion of season targets
</commit_message>
<xml_diff>
--- a/fertilisation_advisor_specs.docx
+++ b/fertilisation_advisor_specs.docx
@@ -150,7 +150,7 @@
           <w:sz w:val="22"/>
           <w:lang w:val="en-GB" w:eastAsia="en-US"/>
         </w:rPr>
-        <w:t>0.1.1</w:t>
+        <w:t>0.2.0</w:t>
       </w:r>
       <w:r>
         <w:rPr>
@@ -732,7 +732,7 @@
         </w:rPr>
         <w:fldChar w:fldCharType="separate"/>
       </w:r>
-      <w:hyperlink w:anchor="_Toc85006098" w:history="1">
+      <w:hyperlink w:anchor="_Toc90042010" w:history="1">
         <w:r>
           <w:rPr>
             <w:rStyle w:val="Hyperlink"/>
@@ -778,7 +778,7 @@
             <w:noProof/>
             <w:webHidden/>
           </w:rPr>
-          <w:instrText xml:space="preserve"> PAGEREF _Toc85006098 \h </w:instrText>
+          <w:instrText xml:space="preserve"> PAGEREF _Toc90042010 \h </w:instrText>
         </w:r>
         <w:r>
           <w:rPr>
@@ -818,7 +818,7 @@
           <w:sz w:val="24"/>
         </w:rPr>
       </w:pPr>
-      <w:hyperlink w:anchor="_Toc85006099" w:history="1">
+      <w:hyperlink w:anchor="_Toc90042011" w:history="1">
         <w:r>
           <w:rPr>
             <w:rStyle w:val="Hyperlink"/>
@@ -862,7 +862,7 @@
             <w:noProof/>
             <w:webHidden/>
           </w:rPr>
-          <w:instrText xml:space="preserve"> PAGEREF _Toc85006099 \h </w:instrText>
+          <w:instrText xml:space="preserve"> PAGEREF _Toc90042011 \h </w:instrText>
         </w:r>
         <w:r>
           <w:rPr>
@@ -902,7 +902,7 @@
           <w:sz w:val="24"/>
         </w:rPr>
       </w:pPr>
-      <w:hyperlink w:anchor="_Toc85006100" w:history="1">
+      <w:hyperlink w:anchor="_Toc90042012" w:history="1">
         <w:r>
           <w:rPr>
             <w:rStyle w:val="Hyperlink"/>
@@ -946,7 +946,7 @@
             <w:noProof/>
             <w:webHidden/>
           </w:rPr>
-          <w:instrText xml:space="preserve"> PAGEREF _Toc85006100 \h </w:instrText>
+          <w:instrText xml:space="preserve"> PAGEREF _Toc90042012 \h </w:instrText>
         </w:r>
         <w:r>
           <w:rPr>
@@ -990,7 +990,7 @@
           <w:sz w:val="24"/>
         </w:rPr>
       </w:pPr>
-      <w:hyperlink w:anchor="_Toc85006101" w:history="1">
+      <w:hyperlink w:anchor="_Toc90042013" w:history="1">
         <w:r>
           <w:rPr>
             <w:rStyle w:val="Hyperlink"/>
@@ -1034,7 +1034,7 @@
             <w:noProof/>
             <w:webHidden/>
           </w:rPr>
-          <w:instrText xml:space="preserve"> PAGEREF _Toc85006101 \h </w:instrText>
+          <w:instrText xml:space="preserve"> PAGEREF _Toc90042013 \h </w:instrText>
         </w:r>
         <w:r>
           <w:rPr>
@@ -1074,7 +1074,7 @@
           <w:sz w:val="24"/>
         </w:rPr>
       </w:pPr>
-      <w:hyperlink w:anchor="_Toc85006102" w:history="1">
+      <w:hyperlink w:anchor="_Toc90042014" w:history="1">
         <w:r>
           <w:rPr>
             <w:rStyle w:val="Hyperlink"/>
@@ -1118,7 +1118,7 @@
             <w:noProof/>
             <w:webHidden/>
           </w:rPr>
-          <w:instrText xml:space="preserve"> PAGEREF _Toc85006102 \h </w:instrText>
+          <w:instrText xml:space="preserve"> PAGEREF _Toc90042014 \h </w:instrText>
         </w:r>
         <w:r>
           <w:rPr>
@@ -1162,7 +1162,7 @@
           <w:sz w:val="24"/>
         </w:rPr>
       </w:pPr>
-      <w:hyperlink w:anchor="_Toc85006103" w:history="1">
+      <w:hyperlink w:anchor="_Toc90042015" w:history="1">
         <w:r>
           <w:rPr>
             <w:rStyle w:val="Hyperlink"/>
@@ -1206,7 +1206,7 @@
             <w:noProof/>
             <w:webHidden/>
           </w:rPr>
-          <w:instrText xml:space="preserve"> PAGEREF _Toc85006103 \h </w:instrText>
+          <w:instrText xml:space="preserve"> PAGEREF _Toc90042015 \h </w:instrText>
         </w:r>
         <w:r>
           <w:rPr>
@@ -1250,7 +1250,7 @@
           <w:sz w:val="24"/>
         </w:rPr>
       </w:pPr>
-      <w:hyperlink w:anchor="_Toc85006104" w:history="1">
+      <w:hyperlink w:anchor="_Toc90042016" w:history="1">
         <w:r>
           <w:rPr>
             <w:rStyle w:val="Hyperlink"/>
@@ -1294,7 +1294,7 @@
             <w:noProof/>
             <w:webHidden/>
           </w:rPr>
-          <w:instrText xml:space="preserve"> PAGEREF _Toc85006104 \h </w:instrText>
+          <w:instrText xml:space="preserve"> PAGEREF _Toc90042016 \h </w:instrText>
         </w:r>
         <w:r>
           <w:rPr>
@@ -1338,7 +1338,7 @@
           <w:sz w:val="24"/>
         </w:rPr>
       </w:pPr>
-      <w:hyperlink w:anchor="_Toc85006105" w:history="1">
+      <w:hyperlink w:anchor="_Toc90042017" w:history="1">
         <w:r>
           <w:rPr>
             <w:rStyle w:val="Hyperlink"/>
@@ -1382,7 +1382,7 @@
             <w:noProof/>
             <w:webHidden/>
           </w:rPr>
-          <w:instrText xml:space="preserve"> PAGEREF _Toc85006105 \h </w:instrText>
+          <w:instrText xml:space="preserve"> PAGEREF _Toc90042017 \h </w:instrText>
         </w:r>
         <w:r>
           <w:rPr>
@@ -1426,7 +1426,7 @@
           <w:sz w:val="24"/>
         </w:rPr>
       </w:pPr>
-      <w:hyperlink w:anchor="_Toc85006106" w:history="1">
+      <w:hyperlink w:anchor="_Toc90042018" w:history="1">
         <w:r>
           <w:rPr>
             <w:rStyle w:val="Hyperlink"/>
@@ -1470,7 +1470,7 @@
             <w:noProof/>
             <w:webHidden/>
           </w:rPr>
-          <w:instrText xml:space="preserve"> PAGEREF _Toc85006106 \h </w:instrText>
+          <w:instrText xml:space="preserve"> PAGEREF _Toc90042018 \h </w:instrText>
         </w:r>
         <w:r>
           <w:rPr>
@@ -1514,7 +1514,7 @@
           <w:sz w:val="24"/>
         </w:rPr>
       </w:pPr>
-      <w:hyperlink w:anchor="_Toc85006107" w:history="1">
+      <w:hyperlink w:anchor="_Toc90042019" w:history="1">
         <w:r>
           <w:rPr>
             <w:rStyle w:val="Hyperlink"/>
@@ -1558,7 +1558,7 @@
             <w:noProof/>
             <w:webHidden/>
           </w:rPr>
-          <w:instrText xml:space="preserve"> PAGEREF _Toc85006107 \h </w:instrText>
+          <w:instrText xml:space="preserve"> PAGEREF _Toc90042019 \h </w:instrText>
         </w:r>
         <w:r>
           <w:rPr>
@@ -1602,7 +1602,7 @@
           <w:sz w:val="24"/>
         </w:rPr>
       </w:pPr>
-      <w:hyperlink w:anchor="_Toc85006108" w:history="1">
+      <w:hyperlink w:anchor="_Toc90042020" w:history="1">
         <w:r>
           <w:rPr>
             <w:rStyle w:val="Hyperlink"/>
@@ -1646,7 +1646,7 @@
             <w:noProof/>
             <w:webHidden/>
           </w:rPr>
-          <w:instrText xml:space="preserve"> PAGEREF _Toc85006108 \h </w:instrText>
+          <w:instrText xml:space="preserve"> PAGEREF _Toc90042020 \h </w:instrText>
         </w:r>
         <w:r>
           <w:rPr>
@@ -1690,7 +1690,7 @@
           <w:sz w:val="24"/>
         </w:rPr>
       </w:pPr>
-      <w:hyperlink w:anchor="_Toc85006109" w:history="1">
+      <w:hyperlink w:anchor="_Toc90042021" w:history="1">
         <w:r>
           <w:rPr>
             <w:rStyle w:val="Hyperlink"/>
@@ -1734,7 +1734,7 @@
             <w:noProof/>
             <w:webHidden/>
           </w:rPr>
-          <w:instrText xml:space="preserve"> PAGEREF _Toc85006109 \h </w:instrText>
+          <w:instrText xml:space="preserve"> PAGEREF _Toc90042021 \h </w:instrText>
         </w:r>
         <w:r>
           <w:rPr>
@@ -1774,7 +1774,7 @@
           <w:sz w:val="24"/>
         </w:rPr>
       </w:pPr>
-      <w:hyperlink w:anchor="_Toc85006110" w:history="1">
+      <w:hyperlink w:anchor="_Toc90042022" w:history="1">
         <w:r>
           <w:rPr>
             <w:rStyle w:val="Hyperlink"/>
@@ -1818,7 +1818,7 @@
             <w:noProof/>
             <w:webHidden/>
           </w:rPr>
-          <w:instrText xml:space="preserve"> PAGEREF _Toc85006110 \h </w:instrText>
+          <w:instrText xml:space="preserve"> PAGEREF _Toc90042022 \h </w:instrText>
         </w:r>
         <w:r>
           <w:rPr>
@@ -1862,7 +1862,7 @@
           <w:sz w:val="24"/>
         </w:rPr>
       </w:pPr>
-      <w:hyperlink w:anchor="_Toc85006111" w:history="1">
+      <w:hyperlink w:anchor="_Toc90042023" w:history="1">
         <w:r>
           <w:rPr>
             <w:rStyle w:val="Hyperlink"/>
@@ -1906,7 +1906,7 @@
             <w:noProof/>
             <w:webHidden/>
           </w:rPr>
-          <w:instrText xml:space="preserve"> PAGEREF _Toc85006111 \h </w:instrText>
+          <w:instrText xml:space="preserve"> PAGEREF _Toc90042023 \h </w:instrText>
         </w:r>
         <w:r>
           <w:rPr>
@@ -1946,7 +1946,7 @@
           <w:sz w:val="24"/>
         </w:rPr>
       </w:pPr>
-      <w:hyperlink w:anchor="_Toc85006112" w:history="1">
+      <w:hyperlink w:anchor="_Toc90042024" w:history="1">
         <w:r>
           <w:rPr>
             <w:rStyle w:val="Hyperlink"/>
@@ -1990,7 +1990,7 @@
             <w:noProof/>
             <w:webHidden/>
           </w:rPr>
-          <w:instrText xml:space="preserve"> PAGEREF _Toc85006112 \h </w:instrText>
+          <w:instrText xml:space="preserve"> PAGEREF _Toc90042024 \h </w:instrText>
         </w:r>
         <w:r>
           <w:rPr>
@@ -2010,7 +2010,7 @@
             <w:noProof/>
             <w:webHidden/>
           </w:rPr>
-          <w:t>9</w:t>
+          <w:t>10</w:t>
         </w:r>
         <w:r>
           <w:rPr>
@@ -2030,7 +2030,7 @@
           <w:sz w:val="24"/>
         </w:rPr>
       </w:pPr>
-      <w:hyperlink w:anchor="_Toc85006113" w:history="1">
+      <w:hyperlink w:anchor="_Toc90042025" w:history="1">
         <w:r>
           <w:rPr>
             <w:rStyle w:val="Hyperlink"/>
@@ -2074,7 +2074,7 @@
             <w:noProof/>
             <w:webHidden/>
           </w:rPr>
-          <w:instrText xml:space="preserve"> PAGEREF _Toc85006113 \h </w:instrText>
+          <w:instrText xml:space="preserve"> PAGEREF _Toc90042025 \h </w:instrText>
         </w:r>
         <w:r>
           <w:rPr>
@@ -2094,7 +2094,7 @@
             <w:noProof/>
             <w:webHidden/>
           </w:rPr>
-          <w:t>9</w:t>
+          <w:t>10</w:t>
         </w:r>
         <w:r>
           <w:rPr>
@@ -2118,7 +2118,7 @@
           <w:sz w:val="24"/>
         </w:rPr>
       </w:pPr>
-      <w:hyperlink w:anchor="_Toc85006114" w:history="1">
+      <w:hyperlink w:anchor="_Toc90042026" w:history="1">
         <w:r>
           <w:rPr>
             <w:rStyle w:val="Hyperlink"/>
@@ -2162,7 +2162,7 @@
             <w:noProof/>
             <w:webHidden/>
           </w:rPr>
-          <w:instrText xml:space="preserve"> PAGEREF _Toc85006114 \h </w:instrText>
+          <w:instrText xml:space="preserve"> PAGEREF _Toc90042026 \h </w:instrText>
         </w:r>
         <w:r>
           <w:rPr>
@@ -2182,7 +2182,7 @@
             <w:noProof/>
             <w:webHidden/>
           </w:rPr>
-          <w:t>9</w:t>
+          <w:t>10</w:t>
         </w:r>
         <w:r>
           <w:rPr>
@@ -2206,7 +2206,7 @@
           <w:sz w:val="24"/>
         </w:rPr>
       </w:pPr>
-      <w:hyperlink w:anchor="_Toc85006115" w:history="1">
+      <w:hyperlink w:anchor="_Toc90042027" w:history="1">
         <w:r>
           <w:rPr>
             <w:rStyle w:val="Hyperlink"/>
@@ -2250,7 +2250,7 @@
             <w:noProof/>
             <w:webHidden/>
           </w:rPr>
-          <w:instrText xml:space="preserve"> PAGEREF _Toc85006115 \h </w:instrText>
+          <w:instrText xml:space="preserve"> PAGEREF _Toc90042027 \h </w:instrText>
         </w:r>
         <w:r>
           <w:rPr>
@@ -2270,7 +2270,7 @@
             <w:noProof/>
             <w:webHidden/>
           </w:rPr>
-          <w:t>10</w:t>
+          <w:t>11</w:t>
         </w:r>
         <w:r>
           <w:rPr>
@@ -2294,7 +2294,7 @@
           <w:sz w:val="24"/>
         </w:rPr>
       </w:pPr>
-      <w:hyperlink w:anchor="_Toc85006116" w:history="1">
+      <w:hyperlink w:anchor="_Toc90042028" w:history="1">
         <w:r>
           <w:rPr>
             <w:rStyle w:val="Hyperlink"/>
@@ -2338,7 +2338,7 @@
             <w:noProof/>
             <w:webHidden/>
           </w:rPr>
-          <w:instrText xml:space="preserve"> PAGEREF _Toc85006116 \h </w:instrText>
+          <w:instrText xml:space="preserve"> PAGEREF _Toc90042028 \h </w:instrText>
         </w:r>
         <w:r>
           <w:rPr>
@@ -2358,7 +2358,7 @@
             <w:noProof/>
             <w:webHidden/>
           </w:rPr>
-          <w:t>10</w:t>
+          <w:t>11</w:t>
         </w:r>
         <w:r>
           <w:rPr>
@@ -2382,7 +2382,7 @@
           <w:sz w:val="24"/>
         </w:rPr>
       </w:pPr>
-      <w:hyperlink w:anchor="_Toc85006117" w:history="1">
+      <w:hyperlink w:anchor="_Toc90042029" w:history="1">
         <w:r>
           <w:rPr>
             <w:rStyle w:val="Hyperlink"/>
@@ -2426,7 +2426,7 @@
             <w:noProof/>
             <w:webHidden/>
           </w:rPr>
-          <w:instrText xml:space="preserve"> PAGEREF _Toc85006117 \h </w:instrText>
+          <w:instrText xml:space="preserve"> PAGEREF _Toc90042029 \h </w:instrText>
         </w:r>
         <w:r>
           <w:rPr>
@@ -2446,7 +2446,7 @@
             <w:noProof/>
             <w:webHidden/>
           </w:rPr>
-          <w:t>11</w:t>
+          <w:t>12</w:t>
         </w:r>
         <w:r>
           <w:rPr>
@@ -2507,7 +2507,7 @@
           <w:lang w:val="en-GB"/>
         </w:rPr>
       </w:pPr>
-      <w:bookmarkStart w:id="0" w:name="_Toc85006098"/>
+      <w:bookmarkStart w:id="0" w:name="_Toc90042010"/>
       <w:r>
         <w:rPr>
           <w:rStyle w:val="h2"/>
@@ -2765,7 +2765,7 @@
           <w:lang w:val="en-GB"/>
         </w:rPr>
       </w:pPr>
-      <w:bookmarkStart w:id="1" w:name="_Toc85006099"/>
+      <w:bookmarkStart w:id="1" w:name="_Toc90042011"/>
       <w:r>
         <w:rPr>
           <w:lang w:val="en-GB"/>
@@ -3104,7 +3104,7 @@
           <w:lang w:val="en-GB"/>
         </w:rPr>
       </w:pPr>
-      <w:bookmarkStart w:id="2" w:name="_Toc85006100"/>
+      <w:bookmarkStart w:id="2" w:name="_Toc90042012"/>
       <w:r>
         <w:rPr>
           <w:lang w:val="en-GB"/>
@@ -3373,7 +3373,7 @@
           <w:lang w:val="en-GB"/>
         </w:rPr>
       </w:pPr>
-      <w:bookmarkStart w:id="3" w:name="_Toc85006101"/>
+      <w:bookmarkStart w:id="3" w:name="_Toc90042013"/>
       <w:r>
         <w:rPr>
           <w:lang w:val="en-GB"/>
@@ -3616,7 +3616,7 @@
           <w:lang w:val="en-GB"/>
         </w:rPr>
       </w:pPr>
-      <w:bookmarkStart w:id="4" w:name="_Toc85006102"/>
+      <w:bookmarkStart w:id="4" w:name="_Toc90042014"/>
       <w:r>
         <w:rPr>
           <w:lang w:val="en-GB"/>
@@ -4385,7 +4385,7 @@
         </w:rPr>
       </w:pPr>
       <w:bookmarkStart w:id="5" w:name="_Ref75361030"/>
-      <w:bookmarkStart w:id="6" w:name="_Toc85006103"/>
+      <w:bookmarkStart w:id="6" w:name="_Toc90042015"/>
       <w:r>
         <w:rPr>
           <w:lang w:val="en-GB"/>
@@ -4527,7 +4527,7 @@
         </w:rPr>
       </w:pPr>
       <w:bookmarkStart w:id="7" w:name="_Ref75361044"/>
-      <w:bookmarkStart w:id="8" w:name="_Toc85006104"/>
+      <w:bookmarkStart w:id="8" w:name="_Toc90042016"/>
       <w:r>
         <w:rPr>
           <w:lang w:val="en-GB"/>
@@ -5136,7 +5136,7 @@
         </w:rPr>
       </w:pPr>
       <w:bookmarkStart w:id="9" w:name="_Ref75360776"/>
-      <w:bookmarkStart w:id="10" w:name="_Toc85006105"/>
+      <w:bookmarkStart w:id="10" w:name="_Toc90042017"/>
       <w:r>
         <w:rPr>
           <w:lang w:val="en-GB"/>
@@ -5493,7 +5493,7 @@
         </w:rPr>
       </w:pPr>
       <w:bookmarkStart w:id="11" w:name="_Ref75361050"/>
-      <w:bookmarkStart w:id="12" w:name="_Toc85006106"/>
+      <w:bookmarkStart w:id="12" w:name="_Toc90042018"/>
       <w:r>
         <w:rPr>
           <w:lang w:val="en-GB"/>
@@ -5696,7 +5696,7 @@
         </w:rPr>
       </w:pPr>
       <w:bookmarkStart w:id="13" w:name="_Ref75418212"/>
-      <w:bookmarkStart w:id="14" w:name="_Toc85006107"/>
+      <w:bookmarkStart w:id="14" w:name="_Toc90042019"/>
       <w:r>
         <w:rPr>
           <w:lang w:val="en-GB"/>
@@ -5790,7 +5790,7 @@
         </w:rPr>
       </w:pPr>
       <w:bookmarkStart w:id="15" w:name="_Ref84583113"/>
-      <w:bookmarkStart w:id="16" w:name="_Toc85006108"/>
+      <w:bookmarkStart w:id="16" w:name="_Toc90042020"/>
       <w:r>
         <w:rPr>
           <w:lang w:val="en-GB"/>
@@ -6463,7 +6463,7 @@
         </w:rPr>
       </w:pPr>
       <w:bookmarkStart w:id="17" w:name="_Ref84583115"/>
-      <w:bookmarkStart w:id="18" w:name="_Toc85006109"/>
+      <w:bookmarkStart w:id="18" w:name="_Toc90042021"/>
       <w:r>
         <w:rPr>
           <w:lang w:val="en-GB"/>
@@ -7104,7 +7104,7 @@
           <w:lang w:val="en-GB"/>
         </w:rPr>
       </w:pPr>
-      <w:bookmarkStart w:id="19" w:name="_Toc85006110"/>
+      <w:bookmarkStart w:id="19" w:name="_Toc90042022"/>
       <w:r>
         <w:rPr>
           <w:lang w:val="en-GB"/>
@@ -7190,7 +7190,7 @@
       <w:bookmarkStart w:id="20" w:name="_Ref74554621"/>
       <w:bookmarkStart w:id="21" w:name="_Ref84948993"/>
       <w:bookmarkStart w:id="22" w:name="_Ref84948997"/>
-      <w:bookmarkStart w:id="23" w:name="_Toc85006111"/>
+      <w:bookmarkStart w:id="23" w:name="_Toc90042023"/>
       <w:r>
         <w:rPr>
           <w:lang w:val="en-GB"/>
@@ -7551,6 +7551,437 @@
         <w:rPr>
           <w:lang w:val="en-GB"/>
         </w:rPr>
+        <w:t>+============================+</w:t>
+      </w:r>
+    </w:p>
+    <w:p>
+      <w:pPr>
+        <w:pStyle w:val="PlainText"/>
+        <w:ind w:right="1127"/>
+        <w:rPr>
+          <w:lang w:val="en-GB"/>
+        </w:rPr>
+      </w:pPr>
+      <w:r>
+        <w:rPr>
+          <w:lang w:val="en-GB"/>
+        </w:rPr>
+        <w:t>|     TABLE atlas            |</w:t>
+      </w:r>
+    </w:p>
+    <w:p>
+      <w:pPr>
+        <w:pStyle w:val="PlainText"/>
+        <w:ind w:right="1127"/>
+        <w:rPr>
+          <w:lang w:val="en-GB"/>
+        </w:rPr>
+      </w:pPr>
+      <w:r>
+        <w:rPr>
+          <w:lang w:val="en-GB"/>
+        </w:rPr>
+        <w:t>+=====</w:t>
+      </w:r>
+      <w:r>
+        <w:rPr>
+          <w:lang w:val="en-GB"/>
+        </w:rPr>
+        <w:t>=</w:t>
+      </w:r>
+      <w:r>
+        <w:rPr>
+          <w:lang w:val="en-GB"/>
+        </w:rPr>
+        <w:t>==========</w:t>
+      </w:r>
+      <w:r>
+        <w:rPr>
+          <w:lang w:val="en-GB"/>
+        </w:rPr>
+        <w:t>+</w:t>
+      </w:r>
+      <w:r>
+        <w:rPr>
+          <w:lang w:val="en-GB"/>
+        </w:rPr>
+        <w:t>=====</w:t>
+      </w:r>
+      <w:r>
+        <w:rPr>
+          <w:lang w:val="en-GB"/>
+        </w:rPr>
+        <w:t>=</w:t>
+      </w:r>
+      <w:r>
+        <w:rPr>
+          <w:lang w:val="en-GB"/>
+        </w:rPr>
+        <w:t>=====</w:t>
+      </w:r>
+      <w:r>
+        <w:rPr>
+          <w:lang w:val="en-GB"/>
+        </w:rPr>
+        <w:t>+</w:t>
+      </w:r>
+    </w:p>
+    <w:p>
+      <w:pPr>
+        <w:pStyle w:val="PlainText"/>
+        <w:ind w:right="1127"/>
+        <w:rPr>
+          <w:lang w:val="en-GB"/>
+        </w:rPr>
+      </w:pPr>
+      <w:r>
+        <w:rPr>
+          <w:lang w:val="en-GB"/>
+        </w:rPr>
+        <w:t>| COLUMN</w:t>
+      </w:r>
+      <w:r>
+        <w:rPr>
+          <w:lang w:val="en-GB"/>
+        </w:rPr>
+        <w:t xml:space="preserve">         | TYPE      </w:t>
+      </w:r>
+      <w:r>
+        <w:rPr>
+          <w:lang w:val="en-GB"/>
+        </w:rPr>
+        <w:t>|</w:t>
+      </w:r>
+    </w:p>
+    <w:p>
+      <w:pPr>
+        <w:pStyle w:val="PlainText"/>
+        <w:ind w:right="1127"/>
+        <w:rPr>
+          <w:lang w:val="en-GB"/>
+        </w:rPr>
+      </w:pPr>
+      <w:r>
+        <w:rPr>
+          <w:lang w:val="en-GB"/>
+        </w:rPr>
+        <w:t>+-----</w:t>
+      </w:r>
+      <w:r>
+        <w:rPr>
+          <w:lang w:val="en-GB"/>
+        </w:rPr>
+        <w:t>-</w:t>
+      </w:r>
+      <w:r>
+        <w:rPr>
+          <w:lang w:val="en-GB"/>
+        </w:rPr>
+        <w:t>----------+-----------+</w:t>
+      </w:r>
+    </w:p>
+    <w:p>
+      <w:pPr>
+        <w:pStyle w:val="PlainText"/>
+        <w:ind w:right="1127"/>
+        <w:rPr>
+          <w:lang w:val="en-GB"/>
+        </w:rPr>
+      </w:pPr>
+      <w:r>
+        <w:rPr>
+          <w:lang w:val="en-GB"/>
+        </w:rPr>
+        <w:t xml:space="preserve">| </w:t>
+      </w:r>
+      <w:r>
+        <w:rPr>
+          <w:lang w:val="en-GB"/>
+        </w:rPr>
+        <w:t xml:space="preserve">id  </w:t>
+      </w:r>
+      <w:r>
+        <w:rPr>
+          <w:lang w:val="en-GB"/>
+        </w:rPr>
+        <w:t xml:space="preserve">    </w:t>
+      </w:r>
+      <w:r>
+        <w:rPr>
+          <w:lang w:val="en-GB"/>
+        </w:rPr>
+        <w:t xml:space="preserve">      </w:t>
+      </w:r>
+      <w:r>
+        <w:rPr>
+          <w:lang w:val="en-GB"/>
+        </w:rPr>
+        <w:t xml:space="preserve"> | </w:t>
+      </w:r>
+      <w:r>
+        <w:rPr>
+          <w:lang w:val="en-GB"/>
+        </w:rPr>
+        <w:t>INTEGER</w:t>
+      </w:r>
+      <w:r>
+        <w:rPr>
+          <w:lang w:val="en-GB"/>
+        </w:rPr>
+        <w:t xml:space="preserve">  </w:t>
+      </w:r>
+      <w:r>
+        <w:rPr>
+          <w:lang w:val="en-GB"/>
+        </w:rPr>
+        <w:t xml:space="preserve"> </w:t>
+      </w:r>
+      <w:r>
+        <w:rPr>
+          <w:lang w:val="en-GB"/>
+        </w:rPr>
+        <w:t>|</w:t>
+      </w:r>
+    </w:p>
+    <w:p>
+      <w:pPr>
+        <w:pStyle w:val="PlainText"/>
+        <w:ind w:right="1127"/>
+        <w:rPr>
+          <w:lang w:val="en-GB"/>
+        </w:rPr>
+      </w:pPr>
+      <w:r>
+        <w:rPr>
+          <w:lang w:val="en-GB"/>
+        </w:rPr>
+        <w:t xml:space="preserve">| type    </w:t>
+      </w:r>
+      <w:r>
+        <w:rPr>
+          <w:lang w:val="en-GB"/>
+        </w:rPr>
+        <w:t xml:space="preserve">      </w:t>
+      </w:r>
+      <w:r>
+        <w:rPr>
+          <w:lang w:val="en-GB"/>
+        </w:rPr>
+        <w:t xml:space="preserve"> | </w:t>
+      </w:r>
+      <w:r>
+        <w:rPr>
+          <w:lang w:val="en-GB"/>
+        </w:rPr>
+        <w:t>TEXT</w:t>
+      </w:r>
+      <w:r>
+        <w:rPr>
+          <w:lang w:val="en-GB"/>
+        </w:rPr>
+        <w:t xml:space="preserve">     </w:t>
+      </w:r>
+      <w:r>
+        <w:rPr>
+          <w:lang w:val="en-GB"/>
+        </w:rPr>
+        <w:t xml:space="preserve"> </w:t>
+      </w:r>
+      <w:r>
+        <w:rPr>
+          <w:lang w:val="en-GB"/>
+        </w:rPr>
+        <w:t>|</w:t>
+      </w:r>
+    </w:p>
+    <w:p>
+      <w:pPr>
+        <w:pStyle w:val="PlainText"/>
+        <w:ind w:right="1127"/>
+        <w:rPr>
+          <w:lang w:val="en-GB"/>
+        </w:rPr>
+      </w:pPr>
+      <w:r>
+        <w:rPr>
+          <w:lang w:val="en-GB"/>
+        </w:rPr>
+        <w:t xml:space="preserve">| </w:t>
+      </w:r>
+      <w:r>
+        <w:rPr>
+          <w:lang w:val="en-GB"/>
+        </w:rPr>
+        <w:t xml:space="preserve">participant   </w:t>
+      </w:r>
+      <w:r>
+        <w:rPr>
+          <w:lang w:val="en-GB"/>
+        </w:rPr>
+        <w:t xml:space="preserve"> | </w:t>
+      </w:r>
+      <w:r>
+        <w:rPr>
+          <w:lang w:val="en-GB"/>
+        </w:rPr>
+        <w:t>TEXT</w:t>
+      </w:r>
+      <w:r>
+        <w:rPr>
+          <w:lang w:val="en-GB"/>
+        </w:rPr>
+        <w:t xml:space="preserve">     </w:t>
+      </w:r>
+      <w:r>
+        <w:rPr>
+          <w:lang w:val="en-GB"/>
+        </w:rPr>
+        <w:t xml:space="preserve"> </w:t>
+      </w:r>
+      <w:r>
+        <w:rPr>
+          <w:lang w:val="en-GB"/>
+        </w:rPr>
+        <w:t>|</w:t>
+      </w:r>
+    </w:p>
+    <w:p>
+      <w:pPr>
+        <w:pStyle w:val="PlainText"/>
+        <w:ind w:right="1127"/>
+        <w:rPr>
+          <w:lang w:val="en-GB"/>
+        </w:rPr>
+      </w:pPr>
+      <w:r>
+        <w:rPr>
+          <w:lang w:val="en-GB"/>
+        </w:rPr>
+        <w:t xml:space="preserve">| </w:t>
+      </w:r>
+      <w:proofErr w:type="spellStart"/>
+      <w:r>
+        <w:rPr>
+          <w:lang w:val="en-GB"/>
+        </w:rPr>
+        <w:t>format_version</w:t>
+      </w:r>
+      <w:proofErr w:type="spellEnd"/>
+      <w:r>
+        <w:rPr>
+          <w:lang w:val="en-GB"/>
+        </w:rPr>
+        <w:t xml:space="preserve"> | </w:t>
+      </w:r>
+      <w:r>
+        <w:rPr>
+          <w:lang w:val="en-GB"/>
+        </w:rPr>
+        <w:t>TEXT</w:t>
+      </w:r>
+      <w:r>
+        <w:rPr>
+          <w:lang w:val="en-GB"/>
+        </w:rPr>
+        <w:t xml:space="preserve">     </w:t>
+      </w:r>
+      <w:r>
+        <w:rPr>
+          <w:lang w:val="en-GB"/>
+        </w:rPr>
+        <w:t xml:space="preserve"> </w:t>
+      </w:r>
+      <w:r>
+        <w:rPr>
+          <w:lang w:val="en-GB"/>
+        </w:rPr>
+        <w:t>|</w:t>
+      </w:r>
+    </w:p>
+    <w:p>
+      <w:pPr>
+        <w:pStyle w:val="PlainText"/>
+        <w:ind w:right="1127"/>
+        <w:rPr>
+          <w:lang w:val="en-GB"/>
+        </w:rPr>
+      </w:pPr>
+      <w:r>
+        <w:rPr>
+          <w:lang w:val="en-GB"/>
+        </w:rPr>
+        <w:t>+-----</w:t>
+      </w:r>
+      <w:r>
+        <w:rPr>
+          <w:lang w:val="en-GB"/>
+        </w:rPr>
+        <w:t>-</w:t>
+      </w:r>
+      <w:r>
+        <w:rPr>
+          <w:lang w:val="en-GB"/>
+        </w:rPr>
+        <w:t>----------+-----------+</w:t>
+      </w:r>
+    </w:p>
+    <w:p>
+      <w:pPr>
+        <w:pStyle w:val="PlainText"/>
+        <w:ind w:right="1127"/>
+        <w:rPr>
+          <w:lang w:val="en-GB"/>
+        </w:rPr>
+      </w:pPr>
+    </w:p>
+    <w:p>
+      <w:pPr>
+        <w:pStyle w:val="PlainText"/>
+        <w:ind w:right="1127"/>
+        <w:rPr>
+          <w:lang w:val="en-GB"/>
+        </w:rPr>
+      </w:pPr>
+      <w:r>
+        <w:rPr>
+          <w:lang w:val="en-GB"/>
+        </w:rPr>
+        <w:t xml:space="preserve">and </w:t>
+      </w:r>
+      <w:r>
+        <w:rPr>
+          <w:lang w:val="en-GB"/>
+        </w:rPr>
+        <w:t>a single ro</w:t>
+      </w:r>
+      <w:r>
+        <w:rPr>
+          <w:lang w:val="en-GB"/>
+        </w:rPr>
+        <w:t>w:</w:t>
+      </w:r>
+    </w:p>
+    <w:p>
+      <w:pPr>
+        <w:pStyle w:val="PlainText"/>
+        <w:ind w:right="1127"/>
+        <w:rPr>
+          <w:lang w:val="en-GB"/>
+        </w:rPr>
+      </w:pPr>
+    </w:p>
+    <w:p>
+      <w:pPr>
+        <w:pStyle w:val="PlainText"/>
+        <w:ind w:right="1127"/>
+        <w:rPr>
+          <w:lang w:val="en-GB"/>
+        </w:rPr>
+      </w:pPr>
+      <w:r>
+        <w:rPr>
+          <w:lang w:val="en-GB"/>
+        </w:rPr>
         <w:t>+=========================================================+</w:t>
       </w:r>
     </w:p>
@@ -7596,7 +8027,19 @@
         <w:rPr>
           <w:lang w:val="en-GB"/>
         </w:rPr>
-        <w:t>| ROW | COLUMN         | VALUE                            |</w:t>
+        <w:t>| ROW | COLUMN</w:t>
+      </w:r>
+      <w:r>
+        <w:rPr>
+          <w:lang w:val="en-GB"/>
+        </w:rPr>
+        <w:t xml:space="preserve">        </w:t>
+      </w:r>
+      <w:r>
+        <w:rPr>
+          <w:lang w:val="en-GB"/>
+        </w:rPr>
+        <w:t xml:space="preserve"> | VALUE                            |</w:t>
       </w:r>
     </w:p>
     <w:p>
@@ -7633,19 +8076,7 @@
         <w:rPr>
           <w:lang w:val="en-GB"/>
         </w:rPr>
-        <w:t>fertili</w:t>
-      </w:r>
-      <w:r>
-        <w:rPr>
-          <w:lang w:val="en-GB"/>
-        </w:rPr>
-        <w:t>s</w:t>
-      </w:r>
-      <w:r>
-        <w:rPr>
-          <w:lang w:val="en-GB"/>
-        </w:rPr>
-        <w:t>ation_application</w:t>
+        <w:t>fertilisation_application</w:t>
       </w:r>
       <w:proofErr w:type="spellEnd"/>
       <w:r>
@@ -7750,6 +8181,7 @@
         <w:rPr>
           <w:lang w:val="en-GB"/>
         </w:rPr>
+        <w:lastRenderedPageBreak/>
         <w:t xml:space="preserve">|     | </w:t>
       </w:r>
       <w:proofErr w:type="spellStart"/>
@@ -7764,31 +8196,19 @@
         <w:rPr>
           <w:lang w:val="en-GB"/>
         </w:rPr>
-        <w:t xml:space="preserve"> | "MAJOR.MINOR</w:t>
-      </w:r>
-      <w:r>
-        <w:rPr>
-          <w:lang w:val="en-GB"/>
-        </w:rPr>
-        <w:t xml:space="preserve"> </w:t>
-      </w:r>
-      <w:r>
-        <w:rPr>
-          <w:lang w:val="en-GB"/>
-        </w:rPr>
-        <w:t xml:space="preserve">"             </w:t>
-      </w:r>
-      <w:r>
-        <w:rPr>
-          <w:lang w:val="en-GB"/>
-        </w:rPr>
-        <w:t xml:space="preserve">      </w:t>
-      </w:r>
-      <w:r>
-        <w:rPr>
-          <w:lang w:val="en-GB"/>
-        </w:rPr>
-        <w:t>|</w:t>
+        <w:t xml:space="preserve"> | "MAJOR.MINOR"</w:t>
+      </w:r>
+      <w:r>
+        <w:rPr>
+          <w:lang w:val="en-GB"/>
+        </w:rPr>
+        <w:t xml:space="preserve">       </w:t>
+      </w:r>
+      <w:r>
+        <w:rPr>
+          <w:lang w:val="en-GB"/>
+        </w:rPr>
+        <w:t xml:space="preserve">             |</w:t>
       </w:r>
     </w:p>
     <w:p>
@@ -7919,7 +8339,6 @@
         <w:rPr>
           <w:lang w:val="en-GB"/>
         </w:rPr>
-        <w:lastRenderedPageBreak/>
         <w:t>The "</w:t>
       </w:r>
       <w:proofErr w:type="spellStart"/>
@@ -8368,14 +8787,20 @@
         <w:rPr>
           <w:lang w:val="en-GB"/>
         </w:rPr>
-        <w:t>product_info</w:t>
+        <w:t>application</w:t>
+      </w:r>
+      <w:r>
+        <w:rPr>
+          <w:lang w:val="en-GB"/>
+        </w:rPr>
+        <w:t>_info</w:t>
       </w:r>
       <w:proofErr w:type="spellEnd"/>
       <w:r>
         <w:rPr>
           <w:lang w:val="en-GB"/>
         </w:rPr>
-        <w:t>"                      |</w:t>
+        <w:t>"                  |</w:t>
       </w:r>
     </w:p>
     <w:p>
@@ -8445,321 +8870,1458 @@
           <w:lang w:val="en-GB"/>
         </w:rPr>
       </w:pPr>
+    </w:p>
+    <w:p>
+      <w:pPr>
+        <w:pStyle w:val="PlainText"/>
+        <w:ind w:right="1127"/>
+        <w:rPr>
+          <w:lang w:val="en-GB"/>
+        </w:rPr>
+      </w:pPr>
+      <w:r>
+        <w:rPr>
+          <w:lang w:val="en-GB"/>
+        </w:rPr>
+        <w:t xml:space="preserve">If the </w:t>
+      </w:r>
+      <w:proofErr w:type="spellStart"/>
+      <w:r>
+        <w:rPr>
+          <w:lang w:val="en-GB"/>
+        </w:rPr>
+        <w:t>data_type</w:t>
+      </w:r>
+      <w:proofErr w:type="spellEnd"/>
+      <w:r>
+        <w:rPr>
+          <w:lang w:val="en-GB"/>
+        </w:rPr>
+        <w:t xml:space="preserve"> of the product table is "features", then the columns must be as follows:</w:t>
+      </w:r>
+    </w:p>
+    <w:p>
+      <w:pPr>
+        <w:pStyle w:val="PlainText"/>
+        <w:ind w:left="567" w:right="1127"/>
+        <w:rPr>
+          <w:lang w:val="en-GB"/>
+        </w:rPr>
+      </w:pPr>
+      <w:r>
+        <w:rPr>
+          <w:lang w:val="en-GB"/>
+        </w:rPr>
+        <w:t>+=========================================================+</w:t>
+      </w:r>
+    </w:p>
+    <w:p>
+      <w:pPr>
+        <w:pStyle w:val="PlainText"/>
+        <w:ind w:left="567" w:right="1127"/>
+        <w:rPr>
+          <w:lang w:val="en-GB"/>
+        </w:rPr>
+      </w:pPr>
+      <w:r>
+        <w:rPr>
+          <w:lang w:val="en-GB"/>
+        </w:rPr>
+        <w:t xml:space="preserve">|               </w:t>
+      </w:r>
+      <w:r>
+        <w:rPr>
+          <w:lang w:val="en-GB"/>
+        </w:rPr>
+        <w:t xml:space="preserve">    </w:t>
+      </w:r>
+      <w:r>
+        <w:rPr>
+          <w:lang w:val="en-GB"/>
+        </w:rPr>
+        <w:t xml:space="preserve"> TABLE </w:t>
+      </w:r>
+      <w:r>
+        <w:rPr>
+          <w:lang w:val="en-GB"/>
+        </w:rPr>
+        <w:t xml:space="preserve">product           </w:t>
+      </w:r>
+      <w:r>
+        <w:rPr>
+          <w:lang w:val="en-GB"/>
+        </w:rPr>
+        <w:t xml:space="preserve">             |</w:t>
+      </w:r>
+    </w:p>
+    <w:p>
+      <w:pPr>
+        <w:pStyle w:val="PlainText"/>
+        <w:ind w:left="567" w:right="1127"/>
+        <w:rPr>
+          <w:lang w:val="en-GB"/>
+        </w:rPr>
+      </w:pPr>
+      <w:r>
+        <w:rPr>
+          <w:lang w:val="en-GB"/>
+        </w:rPr>
+        <w:t>+=====+=================+=================================+</w:t>
+      </w:r>
+    </w:p>
+    <w:p>
+      <w:pPr>
+        <w:pStyle w:val="PlainText"/>
+        <w:ind w:left="567" w:right="1127"/>
+        <w:rPr>
+          <w:lang w:val="en-GB"/>
+        </w:rPr>
+      </w:pPr>
+      <w:r>
+        <w:rPr>
+          <w:lang w:val="en-GB"/>
+        </w:rPr>
+        <w:t>| ROW | COLUMN          | VALUE                           |</w:t>
+      </w:r>
+    </w:p>
+    <w:p>
+      <w:pPr>
+        <w:pStyle w:val="PlainText"/>
+        <w:ind w:left="567" w:right="1127"/>
+        <w:rPr>
+          <w:lang w:val="en-GB"/>
+        </w:rPr>
+      </w:pPr>
+      <w:r>
+        <w:rPr>
+          <w:lang w:val="en-GB"/>
+        </w:rPr>
+        <w:t>+-----+-----------------+---------------------------------+</w:t>
+      </w:r>
+    </w:p>
+    <w:p>
+      <w:pPr>
+        <w:pStyle w:val="PlainText"/>
+        <w:ind w:left="567" w:right="1127"/>
+        <w:rPr>
+          <w:lang w:val="en-GB"/>
+        </w:rPr>
+      </w:pPr>
+      <w:r>
+        <w:rPr>
+          <w:lang w:val="en-GB"/>
+        </w:rPr>
+        <w:t>|     | id              | "INTEGER"                       |</w:t>
+      </w:r>
+    </w:p>
+    <w:p>
+      <w:pPr>
+        <w:pStyle w:val="PlainText"/>
+        <w:ind w:left="567" w:right="1127"/>
+        <w:rPr>
+          <w:lang w:val="en-GB"/>
+        </w:rPr>
+      </w:pPr>
+      <w:r>
+        <w:rPr>
+          <w:lang w:val="en-GB"/>
+        </w:rPr>
+        <w:t>|     +-----------------+---------------------------------+</w:t>
+      </w:r>
+    </w:p>
+    <w:p>
+      <w:pPr>
+        <w:pStyle w:val="PlainText"/>
+        <w:ind w:left="567" w:right="1127"/>
+        <w:rPr>
+          <w:lang w:val="en-GB"/>
+        </w:rPr>
+      </w:pPr>
+      <w:r>
+        <w:rPr>
+          <w:lang w:val="en-GB"/>
+        </w:rPr>
+        <w:t>|     | geometry        | "</w:t>
+      </w:r>
+      <w:proofErr w:type="spellStart"/>
+      <w:r>
+        <w:rPr>
+          <w:lang w:val="en-GB"/>
+        </w:rPr>
+        <w:t>GeoPackage</w:t>
+      </w:r>
+      <w:proofErr w:type="spellEnd"/>
+      <w:r>
+        <w:rPr>
+          <w:lang w:val="en-GB"/>
+        </w:rPr>
+        <w:t xml:space="preserve"> Geometry"           |</w:t>
+      </w:r>
+    </w:p>
+    <w:p>
+      <w:pPr>
+        <w:pStyle w:val="PlainText"/>
+        <w:ind w:left="567" w:right="1127"/>
+        <w:rPr>
+          <w:lang w:val="en-GB"/>
+        </w:rPr>
+      </w:pPr>
+      <w:r>
+        <w:rPr>
+          <w:lang w:val="en-GB"/>
+        </w:rPr>
+        <w:t xml:space="preserve">|     </w:t>
+      </w:r>
+      <w:r>
+        <w:rPr>
+          <w:lang w:val="en-GB"/>
+        </w:rPr>
+        <w:t>+</w:t>
+      </w:r>
+      <w:r>
+        <w:rPr>
+          <w:lang w:val="en-GB"/>
+        </w:rPr>
+        <w:t>-----------------+---------------------------------+</w:t>
+      </w:r>
+    </w:p>
+    <w:p>
+      <w:pPr>
+        <w:pStyle w:val="PlainText"/>
+        <w:ind w:left="567" w:right="1127"/>
+        <w:rPr>
+          <w:lang w:val="en-GB"/>
+        </w:rPr>
+      </w:pPr>
       <w:r>
         <w:rPr>
           <w:lang w:val="en-GB"/>
         </w:rPr>
         <w:t xml:space="preserve">|     | </w:t>
       </w:r>
+      <w:r>
+        <w:rPr>
+          <w:lang w:val="en-GB"/>
+        </w:rPr>
+        <w:t xml:space="preserve">amount   </w:t>
+      </w:r>
+      <w:r>
+        <w:rPr>
+          <w:lang w:val="en-GB"/>
+        </w:rPr>
+        <w:t xml:space="preserve">     </w:t>
+      </w:r>
+      <w:r>
+        <w:rPr>
+          <w:lang w:val="en-GB"/>
+        </w:rPr>
+        <w:t xml:space="preserve"> </w:t>
+      </w:r>
+      <w:r>
+        <w:rPr>
+          <w:lang w:val="en-GB"/>
+        </w:rPr>
+        <w:t xml:space="preserve"> | "</w:t>
+      </w:r>
+      <w:r>
+        <w:rPr>
+          <w:lang w:val="en-GB"/>
+        </w:rPr>
+        <w:t xml:space="preserve">amount in product units </w:t>
+      </w:r>
+      <w:r>
+        <w:rPr>
+          <w:lang w:val="en-GB"/>
+        </w:rPr>
+        <w:t>(REAL)"|</w:t>
+      </w:r>
+    </w:p>
+    <w:p>
+      <w:pPr>
+        <w:pStyle w:val="PlainText"/>
+        <w:ind w:left="567" w:right="1127"/>
+        <w:rPr>
+          <w:lang w:val="en-GB"/>
+        </w:rPr>
+      </w:pPr>
+      <w:r>
+        <w:rPr>
+          <w:lang w:val="en-GB"/>
+        </w:rPr>
+        <w:t>|</w:t>
+      </w:r>
+      <w:r>
+        <w:rPr>
+          <w:lang w:val="en-GB"/>
+        </w:rPr>
+        <w:t>-----</w:t>
+      </w:r>
+      <w:r>
+        <w:rPr>
+          <w:lang w:val="en-GB"/>
+        </w:rPr>
+        <w:t>+-----------------+---------------------------------+</w:t>
+      </w:r>
+    </w:p>
+    <w:p>
+      <w:pPr>
+        <w:pStyle w:val="PlainText"/>
+        <w:ind w:right="1127"/>
+        <w:rPr>
+          <w:lang w:val="en-GB"/>
+        </w:rPr>
+      </w:pPr>
+    </w:p>
+    <w:p>
+      <w:pPr>
+        <w:pStyle w:val="PlainText"/>
+        <w:ind w:right="1127"/>
+        <w:rPr>
+          <w:lang w:val="en-GB"/>
+        </w:rPr>
+      </w:pPr>
+      <w:r>
+        <w:rPr>
+          <w:lang w:val="en-GB"/>
+        </w:rPr>
+        <w:t xml:space="preserve">Instead, if the </w:t>
+      </w:r>
       <w:proofErr w:type="spellStart"/>
       <w:r>
         <w:rPr>
           <w:lang w:val="en-GB"/>
         </w:rPr>
-        <w:t>table_</w:t>
-      </w:r>
+        <w:t>data_type</w:t>
+      </w:r>
+      <w:proofErr w:type="spellEnd"/>
+      <w:r>
+        <w:rPr>
+          <w:lang w:val="en-GB"/>
+        </w:rPr>
+        <w:t xml:space="preserve"> of the product table is "2d-gridded-coverage" then it must be defined as follows:</w:t>
+      </w:r>
+    </w:p>
+    <w:p>
+      <w:pPr>
+        <w:pStyle w:val="PlainText"/>
+        <w:ind w:right="1127"/>
+        <w:rPr>
+          <w:lang w:val="en-GB"/>
+        </w:rPr>
+      </w:pPr>
+    </w:p>
+    <w:p>
+      <w:pPr>
+        <w:pStyle w:val="PlainText"/>
+        <w:ind w:left="0" w:right="1127"/>
+        <w:rPr>
+          <w:lang w:val="en-GB"/>
+        </w:rPr>
+      </w:pPr>
+    </w:p>
+    <w:p>
+      <w:pPr>
+        <w:pStyle w:val="PlainText"/>
+        <w:ind w:left="567" w:right="1127"/>
+        <w:rPr>
+          <w:lang w:val="en-GB"/>
+        </w:rPr>
+      </w:pPr>
+      <w:r>
+        <w:rPr>
+          <w:lang w:val="en-GB"/>
+        </w:rPr>
+        <w:lastRenderedPageBreak/>
+        <w:t>+=========================================================+</w:t>
+      </w:r>
+    </w:p>
+    <w:p>
+      <w:pPr>
+        <w:pStyle w:val="PlainText"/>
+        <w:ind w:left="567" w:right="1127"/>
+        <w:rPr>
+          <w:lang w:val="en-GB"/>
+        </w:rPr>
+      </w:pPr>
+      <w:r>
+        <w:rPr>
+          <w:lang w:val="en-GB"/>
+        </w:rPr>
+        <w:t xml:space="preserve">|                </w:t>
+      </w:r>
+      <w:r>
+        <w:rPr>
+          <w:lang w:val="en-GB"/>
+        </w:rPr>
+        <w:t xml:space="preserve">    </w:t>
+      </w:r>
+      <w:r>
+        <w:rPr>
+          <w:lang w:val="en-GB"/>
+        </w:rPr>
+        <w:t xml:space="preserve">TABLE </w:t>
+      </w:r>
+      <w:r>
+        <w:rPr>
+          <w:lang w:val="en-GB"/>
+        </w:rPr>
+        <w:t xml:space="preserve">product                       </w:t>
+      </w:r>
+      <w:r>
+        <w:rPr>
+          <w:lang w:val="en-GB"/>
+        </w:rPr>
+        <w:t xml:space="preserve"> |</w:t>
+      </w:r>
+    </w:p>
+    <w:p>
+      <w:pPr>
+        <w:pStyle w:val="PlainText"/>
+        <w:ind w:left="567" w:right="1127"/>
+        <w:rPr>
+          <w:lang w:val="en-GB"/>
+        </w:rPr>
+      </w:pPr>
+      <w:r>
+        <w:rPr>
+          <w:lang w:val="en-GB"/>
+        </w:rPr>
+        <w:t>+=====+=================+=================================+</w:t>
+      </w:r>
+    </w:p>
+    <w:p>
+      <w:pPr>
+        <w:pStyle w:val="PlainText"/>
+        <w:ind w:left="567" w:right="1127"/>
+        <w:rPr>
+          <w:lang w:val="en-GB"/>
+        </w:rPr>
+      </w:pPr>
+      <w:r>
+        <w:rPr>
+          <w:lang w:val="en-GB"/>
+        </w:rPr>
+        <w:t>| ROW | COLUMN          | VALUE                           |</w:t>
+      </w:r>
+    </w:p>
+    <w:p>
+      <w:pPr>
+        <w:pStyle w:val="PlainText"/>
+        <w:ind w:left="567" w:right="1127"/>
+        <w:rPr>
+          <w:lang w:val="en-GB"/>
+        </w:rPr>
+      </w:pPr>
+      <w:r>
+        <w:rPr>
+          <w:lang w:val="en-GB"/>
+        </w:rPr>
+        <w:t>+-----+-----------------+---------------------------------+</w:t>
+      </w:r>
+    </w:p>
+    <w:p>
+      <w:pPr>
+        <w:pStyle w:val="PlainText"/>
+        <w:ind w:left="567" w:right="1127"/>
+        <w:rPr>
+          <w:lang w:val="en-GB"/>
+        </w:rPr>
+      </w:pPr>
+      <w:r>
+        <w:rPr>
+          <w:lang w:val="en-GB"/>
+        </w:rPr>
+        <w:t>|     | id              | "INTEGER"                       |</w:t>
+      </w:r>
+    </w:p>
+    <w:p>
+      <w:pPr>
+        <w:pStyle w:val="PlainText"/>
+        <w:ind w:left="567" w:right="1127"/>
+        <w:rPr>
+          <w:lang w:val="en-GB"/>
+        </w:rPr>
+      </w:pPr>
+      <w:r>
+        <w:rPr>
+          <w:lang w:val="en-GB"/>
+        </w:rPr>
+        <w:t>|     +-----------------+---------------------------------+</w:t>
+      </w:r>
+    </w:p>
+    <w:p>
+      <w:pPr>
+        <w:pStyle w:val="PlainText"/>
+        <w:ind w:left="567" w:right="1127"/>
+        <w:rPr>
+          <w:lang w:val="en-GB"/>
+        </w:rPr>
+      </w:pPr>
+      <w:r>
+        <w:rPr>
+          <w:lang w:val="en-GB"/>
+        </w:rPr>
+        <w:t xml:space="preserve">|     | </w:t>
+      </w:r>
+      <w:proofErr w:type="spellStart"/>
+      <w:r>
+        <w:rPr>
+          <w:lang w:val="en-GB"/>
+        </w:rPr>
+        <w:t>zoom_level</w:t>
+      </w:r>
+      <w:proofErr w:type="spellEnd"/>
+      <w:r>
+        <w:rPr>
+          <w:lang w:val="en-GB"/>
+        </w:rPr>
+        <w:t xml:space="preserve">      | "INTEGER"     </w:t>
+      </w:r>
+      <w:r>
+        <w:rPr>
+          <w:lang w:val="en-GB"/>
+        </w:rPr>
+        <w:t xml:space="preserve">            </w:t>
+      </w:r>
+      <w:r>
+        <w:rPr>
+          <w:lang w:val="en-GB"/>
+        </w:rPr>
+        <w:t xml:space="preserve">      |</w:t>
+      </w:r>
+    </w:p>
+    <w:p>
+      <w:pPr>
+        <w:pStyle w:val="PlainText"/>
+        <w:ind w:left="567" w:right="1127"/>
+        <w:rPr>
+          <w:lang w:val="en-GB"/>
+        </w:rPr>
+      </w:pPr>
+      <w:r>
+        <w:rPr>
+          <w:lang w:val="en-GB"/>
+        </w:rPr>
+        <w:t xml:space="preserve">|     </w:t>
+      </w:r>
+      <w:r>
+        <w:rPr>
+          <w:lang w:val="en-GB"/>
+        </w:rPr>
+        <w:t>+</w:t>
+      </w:r>
+      <w:r>
+        <w:rPr>
+          <w:lang w:val="en-GB"/>
+        </w:rPr>
+        <w:t>-----------------+---------------------------------+</w:t>
+      </w:r>
+    </w:p>
+    <w:p>
+      <w:pPr>
+        <w:pStyle w:val="PlainText"/>
+        <w:ind w:left="567" w:right="1127"/>
+        <w:rPr>
+          <w:lang w:val="en-GB"/>
+        </w:rPr>
+      </w:pPr>
+      <w:r>
+        <w:rPr>
+          <w:lang w:val="en-GB"/>
+        </w:rPr>
+        <w:t xml:space="preserve">|     | </w:t>
+      </w:r>
+      <w:proofErr w:type="spellStart"/>
+      <w:r>
+        <w:rPr>
+          <w:lang w:val="en-GB"/>
+        </w:rPr>
+        <w:t>tile_column</w:t>
+      </w:r>
+      <w:proofErr w:type="spellEnd"/>
+      <w:r>
+        <w:rPr>
+          <w:lang w:val="en-GB"/>
+        </w:rPr>
+        <w:t xml:space="preserve">     | "INTEGER"                       |</w:t>
+      </w:r>
+    </w:p>
+    <w:p>
+      <w:pPr>
+        <w:pStyle w:val="PlainText"/>
+        <w:ind w:left="567" w:right="1127"/>
+        <w:rPr>
+          <w:lang w:val="en-GB"/>
+        </w:rPr>
+      </w:pPr>
+      <w:r>
+        <w:rPr>
+          <w:lang w:val="en-GB"/>
+        </w:rPr>
+        <w:t>|     +-----------------+---------------------------------+</w:t>
+      </w:r>
+    </w:p>
+    <w:p>
+      <w:pPr>
+        <w:pStyle w:val="PlainText"/>
+        <w:ind w:left="567" w:right="1127"/>
+        <w:rPr>
+          <w:lang w:val="en-GB"/>
+        </w:rPr>
+      </w:pPr>
+      <w:r>
+        <w:rPr>
+          <w:lang w:val="en-GB"/>
+        </w:rPr>
+        <w:t xml:space="preserve">|     | </w:t>
+      </w:r>
+      <w:proofErr w:type="spellStart"/>
+      <w:r>
+        <w:rPr>
+          <w:lang w:val="en-GB"/>
+        </w:rPr>
+        <w:t>tile_row</w:t>
+      </w:r>
+      <w:proofErr w:type="spellEnd"/>
+      <w:r>
+        <w:rPr>
+          <w:lang w:val="en-GB"/>
+        </w:rPr>
+        <w:t xml:space="preserve">        | "INTEGER"                       |</w:t>
+      </w:r>
+    </w:p>
+    <w:p>
+      <w:pPr>
+        <w:pStyle w:val="PlainText"/>
+        <w:ind w:left="567" w:right="1127"/>
+        <w:rPr>
+          <w:lang w:val="en-GB"/>
+        </w:rPr>
+      </w:pPr>
+      <w:r>
+        <w:rPr>
+          <w:lang w:val="en-GB"/>
+        </w:rPr>
+        <w:t>|     +-----------------+---------------------------------+</w:t>
+      </w:r>
+    </w:p>
+    <w:p>
+      <w:pPr>
+        <w:pStyle w:val="PlainText"/>
+        <w:ind w:left="567" w:right="1127"/>
+        <w:rPr>
+          <w:lang w:val="en-GB"/>
+        </w:rPr>
+      </w:pPr>
+      <w:r>
+        <w:rPr>
+          <w:lang w:val="en-GB"/>
+        </w:rPr>
+        <w:t xml:space="preserve">|     | </w:t>
+      </w:r>
+      <w:proofErr w:type="spellStart"/>
+      <w:r>
+        <w:rPr>
+          <w:lang w:val="en-GB"/>
+        </w:rPr>
+        <w:t>tile_data</w:t>
+      </w:r>
+      <w:proofErr w:type="spellEnd"/>
+      <w:r>
+        <w:rPr>
+          <w:lang w:val="en-GB"/>
+        </w:rPr>
+        <w:t xml:space="preserve"> </w:t>
+      </w:r>
+      <w:r>
+        <w:rPr>
+          <w:lang w:val="en-GB"/>
+        </w:rPr>
+        <w:t xml:space="preserve">      | "BLOB</w:t>
+      </w:r>
+      <w:r>
+        <w:rPr>
+          <w:lang w:val="en-GB"/>
+        </w:rPr>
+        <w:t xml:space="preserve"> (TIFF)</w:t>
+      </w:r>
+      <w:r>
+        <w:rPr>
+          <w:lang w:val="en-GB"/>
+        </w:rPr>
+        <w:t>"</w:t>
+      </w:r>
+      <w:r>
+        <w:rPr>
+          <w:lang w:val="en-GB"/>
+        </w:rPr>
+        <w:t xml:space="preserve">         </w:t>
+      </w:r>
+      <w:r>
+        <w:rPr>
+          <w:lang w:val="en-GB"/>
+        </w:rPr>
+        <w:t xml:space="preserve">   </w:t>
+      </w:r>
+      <w:r>
+        <w:rPr>
+          <w:lang w:val="en-GB"/>
+        </w:rPr>
+        <w:t xml:space="preserve">       </w:t>
+      </w:r>
+      <w:r>
+        <w:rPr>
+          <w:lang w:val="en-GB"/>
+        </w:rPr>
+        <w:t>|</w:t>
+      </w:r>
+    </w:p>
+    <w:p>
+      <w:pPr>
+        <w:pStyle w:val="PlainText"/>
+        <w:ind w:left="567" w:right="1127"/>
+        <w:rPr>
+          <w:lang w:val="en-GB"/>
+        </w:rPr>
+      </w:pPr>
+      <w:r>
+        <w:rPr>
+          <w:lang w:val="en-GB"/>
+        </w:rPr>
+        <w:t>|</w:t>
+      </w:r>
+      <w:r>
+        <w:rPr>
+          <w:lang w:val="en-GB"/>
+        </w:rPr>
+        <w:t>-----</w:t>
+      </w:r>
+      <w:r>
+        <w:rPr>
+          <w:lang w:val="en-GB"/>
+        </w:rPr>
+        <w:t>+-----------------+---------------------------------+</w:t>
+      </w:r>
+    </w:p>
+    <w:p>
+      <w:pPr>
+        <w:pStyle w:val="PlainText"/>
+        <w:ind w:right="1127"/>
+        <w:rPr>
+          <w:lang w:val="en-GB"/>
+        </w:rPr>
+      </w:pPr>
+    </w:p>
+    <w:p>
+      <w:pPr>
+        <w:pStyle w:val="PlainText"/>
+        <w:ind w:right="1127"/>
+        <w:rPr>
+          <w:lang w:val="en-GB"/>
+        </w:rPr>
+      </w:pPr>
+      <w:r>
+        <w:rPr>
+          <w:lang w:val="en-GB"/>
+        </w:rPr>
+        <w:t xml:space="preserve">Where </w:t>
+      </w:r>
+      <w:proofErr w:type="spellStart"/>
+      <w:r>
+        <w:rPr>
+          <w:lang w:val="en-GB"/>
+        </w:rPr>
+        <w:t>tile_data</w:t>
+      </w:r>
+      <w:proofErr w:type="spellEnd"/>
+      <w:r>
+        <w:rPr>
+          <w:lang w:val="en-GB"/>
+        </w:rPr>
+        <w:t xml:space="preserve"> is a tiff blob holding Float32 values as per </w:t>
+      </w:r>
+      <w:proofErr w:type="spellStart"/>
+      <w:r>
+        <w:rPr>
+          <w:lang w:val="en-GB"/>
+        </w:rPr>
+        <w:t>GeoPackage</w:t>
+      </w:r>
+      <w:proofErr w:type="spellEnd"/>
+      <w:r>
+        <w:rPr>
+          <w:lang w:val="en-GB"/>
+        </w:rPr>
+        <w:t xml:space="preserve"> specifications ( </w:t>
+      </w:r>
+      <w:hyperlink r:id="rId11" w:anchor="_storage_formats_and_grid_cell_values" w:history="1">
+        <w:r>
+          <w:rPr>
+            <w:rStyle w:val="Hyperlink"/>
+            <w:lang w:val="en-GB"/>
+          </w:rPr>
+          <w:t>http://docs.opengeospatial.org/is/17-066r1/17-066r1.html#_storage_formats_and_grid_cell_values</w:t>
+        </w:r>
+      </w:hyperlink>
+      <w:r>
+        <w:rPr>
+          <w:lang w:val="en-GB"/>
+        </w:rPr>
+        <w:t xml:space="preserve">). </w:t>
+      </w:r>
+    </w:p>
+    <w:p>
+      <w:pPr>
+        <w:pStyle w:val="PlainText"/>
+        <w:ind w:right="1127"/>
+        <w:rPr>
+          <w:lang w:val="en-GB"/>
+        </w:rPr>
+      </w:pPr>
+    </w:p>
+    <w:p>
+      <w:pPr>
+        <w:pStyle w:val="PlainText"/>
+        <w:ind w:right="1127"/>
+        <w:rPr>
+          <w:lang w:val="en-GB"/>
+        </w:rPr>
+      </w:pPr>
+      <w:r>
+        <w:rPr>
+          <w:lang w:val="en-GB"/>
+        </w:rPr>
+        <w:t>+============================+</w:t>
+      </w:r>
+    </w:p>
+    <w:p>
+      <w:pPr>
+        <w:pStyle w:val="PlainText"/>
+        <w:ind w:right="1127"/>
+        <w:rPr>
+          <w:lang w:val="en-GB"/>
+        </w:rPr>
+      </w:pPr>
       <w:proofErr w:type="gramStart"/>
       <w:r>
         <w:rPr>
           <w:lang w:val="en-GB"/>
         </w:rPr>
-        <w:t>name</w:t>
+        <w:t xml:space="preserve">| </w:t>
+      </w:r>
+      <w:r>
+        <w:rPr>
+          <w:lang w:val="en-GB"/>
+        </w:rPr>
+        <w:t xml:space="preserve"> </w:t>
+      </w:r>
+      <w:r>
+        <w:rPr>
+          <w:lang w:val="en-GB"/>
+        </w:rPr>
+        <w:t>TABLE</w:t>
+      </w:r>
+      <w:proofErr w:type="gramEnd"/>
+      <w:r>
+        <w:rPr>
+          <w:lang w:val="en-GB"/>
+        </w:rPr>
+        <w:t xml:space="preserve"> </w:t>
+      </w:r>
+      <w:proofErr w:type="spellStart"/>
+      <w:r>
+        <w:rPr>
+          <w:lang w:val="en-GB"/>
+        </w:rPr>
+        <w:t>application_info</w:t>
       </w:r>
       <w:proofErr w:type="spellEnd"/>
       <w:r>
         <w:rPr>
           <w:lang w:val="en-GB"/>
         </w:rPr>
-        <w:t xml:space="preserve">  |</w:t>
+        <w:t xml:space="preserve">    |</w:t>
+      </w:r>
+    </w:p>
+    <w:p>
+      <w:pPr>
+        <w:pStyle w:val="PlainText"/>
+        <w:ind w:right="1127"/>
+        <w:rPr>
+          <w:lang w:val="en-GB"/>
+        </w:rPr>
+      </w:pPr>
+      <w:r>
+        <w:rPr>
+          <w:lang w:val="en-GB"/>
+        </w:rPr>
+        <w:t>+=====</w:t>
+      </w:r>
+      <w:r>
+        <w:rPr>
+          <w:lang w:val="en-GB"/>
+        </w:rPr>
+        <w:t>=</w:t>
+      </w:r>
+      <w:r>
+        <w:rPr>
+          <w:lang w:val="en-GB"/>
+        </w:rPr>
+        <w:t>==========</w:t>
+      </w:r>
+      <w:r>
+        <w:rPr>
+          <w:lang w:val="en-GB"/>
+        </w:rPr>
+        <w:t>+</w:t>
+      </w:r>
+      <w:r>
+        <w:rPr>
+          <w:lang w:val="en-GB"/>
+        </w:rPr>
+        <w:t>=====</w:t>
+      </w:r>
+      <w:r>
+        <w:rPr>
+          <w:lang w:val="en-GB"/>
+        </w:rPr>
+        <w:t>=</w:t>
+      </w:r>
+      <w:r>
+        <w:rPr>
+          <w:lang w:val="en-GB"/>
+        </w:rPr>
+        <w:t>=====</w:t>
+      </w:r>
+      <w:r>
+        <w:rPr>
+          <w:lang w:val="en-GB"/>
+        </w:rPr>
+        <w:t>+</w:t>
+      </w:r>
+    </w:p>
+    <w:p>
+      <w:pPr>
+        <w:pStyle w:val="PlainText"/>
+        <w:ind w:right="1127"/>
+        <w:rPr>
+          <w:lang w:val="en-GB"/>
+        </w:rPr>
+      </w:pPr>
+      <w:r>
+        <w:rPr>
+          <w:lang w:val="en-GB"/>
+        </w:rPr>
+        <w:t>| COLUMN</w:t>
+      </w:r>
+      <w:r>
+        <w:rPr>
+          <w:lang w:val="en-GB"/>
+        </w:rPr>
+        <w:t xml:space="preserve">         | TYPE      </w:t>
+      </w:r>
+      <w:r>
+        <w:rPr>
+          <w:lang w:val="en-GB"/>
+        </w:rPr>
+        <w:t>|</w:t>
+      </w:r>
+    </w:p>
+    <w:p>
+      <w:pPr>
+        <w:pStyle w:val="PlainText"/>
+        <w:ind w:right="1127"/>
+        <w:rPr>
+          <w:lang w:val="en-GB"/>
+        </w:rPr>
+      </w:pPr>
+      <w:r>
+        <w:rPr>
+          <w:lang w:val="en-GB"/>
+        </w:rPr>
+        <w:t>+-----</w:t>
+      </w:r>
+      <w:r>
+        <w:rPr>
+          <w:lang w:val="en-GB"/>
+        </w:rPr>
+        <w:t>-</w:t>
+      </w:r>
+      <w:r>
+        <w:rPr>
+          <w:lang w:val="en-GB"/>
+        </w:rPr>
+        <w:t>----------+-----------+</w:t>
+      </w:r>
+    </w:p>
+    <w:p>
+      <w:pPr>
+        <w:pStyle w:val="PlainText"/>
+        <w:ind w:right="1127"/>
+        <w:rPr>
+          <w:lang w:val="en-GB"/>
+        </w:rPr>
+      </w:pPr>
+      <w:r>
+        <w:rPr>
+          <w:lang w:val="en-GB"/>
+        </w:rPr>
+        <w:t xml:space="preserve">| </w:t>
+      </w:r>
+      <w:r>
+        <w:rPr>
+          <w:lang w:val="en-GB"/>
+        </w:rPr>
+        <w:t xml:space="preserve">id  </w:t>
+      </w:r>
+      <w:r>
+        <w:rPr>
+          <w:lang w:val="en-GB"/>
+        </w:rPr>
+        <w:t xml:space="preserve">    </w:t>
+      </w:r>
+      <w:r>
+        <w:rPr>
+          <w:lang w:val="en-GB"/>
+        </w:rPr>
+        <w:t xml:space="preserve">      </w:t>
+      </w:r>
+      <w:r>
+        <w:rPr>
+          <w:lang w:val="en-GB"/>
+        </w:rPr>
+        <w:t xml:space="preserve"> | </w:t>
+      </w:r>
+      <w:r>
+        <w:rPr>
+          <w:lang w:val="en-GB"/>
+        </w:rPr>
+        <w:t>INTEGER</w:t>
+      </w:r>
+      <w:r>
+        <w:rPr>
+          <w:lang w:val="en-GB"/>
+        </w:rPr>
+        <w:t xml:space="preserve">  </w:t>
+      </w:r>
+      <w:r>
+        <w:rPr>
+          <w:lang w:val="en-GB"/>
+        </w:rPr>
+        <w:t xml:space="preserve"> </w:t>
+      </w:r>
+      <w:r>
+        <w:rPr>
+          <w:lang w:val="en-GB"/>
+        </w:rPr>
+        <w:t>|</w:t>
+      </w:r>
+    </w:p>
+    <w:p>
+      <w:pPr>
+        <w:pStyle w:val="PlainText"/>
+        <w:ind w:right="1127"/>
+        <w:rPr>
+          <w:lang w:val="en-GB"/>
+        </w:rPr>
+      </w:pPr>
+      <w:r>
+        <w:rPr>
+          <w:lang w:val="en-GB"/>
+        </w:rPr>
+        <w:t xml:space="preserve">| type    </w:t>
+      </w:r>
+      <w:r>
+        <w:rPr>
+          <w:lang w:val="en-GB"/>
+        </w:rPr>
+        <w:t xml:space="preserve">      </w:t>
+      </w:r>
+      <w:r>
+        <w:rPr>
+          <w:lang w:val="en-GB"/>
+        </w:rPr>
+        <w:t xml:space="preserve"> | </w:t>
+      </w:r>
+      <w:r>
+        <w:rPr>
+          <w:lang w:val="en-GB"/>
+        </w:rPr>
+        <w:t>TEXT</w:t>
+      </w:r>
+      <w:r>
+        <w:rPr>
+          <w:lang w:val="en-GB"/>
+        </w:rPr>
+        <w:t xml:space="preserve">     </w:t>
+      </w:r>
+      <w:r>
+        <w:rPr>
+          <w:lang w:val="en-GB"/>
+        </w:rPr>
+        <w:t xml:space="preserve"> </w:t>
+      </w:r>
+      <w:r>
+        <w:rPr>
+          <w:lang w:val="en-GB"/>
+        </w:rPr>
+        <w:t>|</w:t>
+      </w:r>
+    </w:p>
+    <w:p>
+      <w:pPr>
+        <w:pStyle w:val="PlainText"/>
+        <w:ind w:right="1127"/>
+        <w:rPr>
+          <w:lang w:val="en-GB"/>
+        </w:rPr>
+      </w:pPr>
+      <w:r>
+        <w:rPr>
+          <w:lang w:val="en-GB"/>
+        </w:rPr>
+        <w:t xml:space="preserve">| </w:t>
+      </w:r>
+      <w:r>
+        <w:rPr>
+          <w:lang w:val="en-GB"/>
+        </w:rPr>
+        <w:t xml:space="preserve">date          </w:t>
+      </w:r>
+      <w:r>
+        <w:rPr>
+          <w:lang w:val="en-GB"/>
+        </w:rPr>
+        <w:t xml:space="preserve"> | </w:t>
+      </w:r>
+      <w:proofErr w:type="gramStart"/>
+      <w:r>
+        <w:rPr>
+          <w:lang w:val="en-GB"/>
+        </w:rPr>
+        <w:t>DATETIME</w:t>
+      </w:r>
+      <w:r>
+        <w:rPr>
+          <w:lang w:val="en-GB"/>
+        </w:rPr>
+        <w:t xml:space="preserve"> </w:t>
+      </w:r>
+      <w:r>
+        <w:rPr>
+          <w:lang w:val="en-GB"/>
+        </w:rPr>
+        <w:t xml:space="preserve"> </w:t>
+      </w:r>
+      <w:r>
+        <w:rPr>
+          <w:lang w:val="en-GB"/>
+        </w:rPr>
+        <w:t>|</w:t>
       </w:r>
       <w:proofErr w:type="gramEnd"/>
-      <w:r>
-        <w:rPr>
-          <w:lang w:val="en-GB"/>
-        </w:rPr>
-        <w:t xml:space="preserve"> "</w:t>
+    </w:p>
+    <w:p>
+      <w:pPr>
+        <w:pStyle w:val="PlainText"/>
+        <w:ind w:right="1127"/>
+        <w:rPr>
+          <w:lang w:val="en-GB"/>
+        </w:rPr>
+      </w:pPr>
+      <w:r>
+        <w:rPr>
+          <w:lang w:val="en-GB"/>
+        </w:rPr>
+        <w:t xml:space="preserve">| </w:t>
+      </w:r>
+      <w:r>
+        <w:rPr>
+          <w:lang w:val="en-GB"/>
+        </w:rPr>
+        <w:t xml:space="preserve">info          </w:t>
+      </w:r>
+      <w:r>
+        <w:rPr>
+          <w:lang w:val="en-GB"/>
+        </w:rPr>
+        <w:t xml:space="preserve"> | </w:t>
+      </w:r>
+      <w:r>
+        <w:rPr>
+          <w:lang w:val="en-GB"/>
+        </w:rPr>
+        <w:t>TEXT</w:t>
+      </w:r>
+      <w:r>
+        <w:rPr>
+          <w:lang w:val="en-GB"/>
+        </w:rPr>
+        <w:t xml:space="preserve">     </w:t>
+      </w:r>
+      <w:r>
+        <w:rPr>
+          <w:lang w:val="en-GB"/>
+        </w:rPr>
+        <w:t xml:space="preserve"> </w:t>
+      </w:r>
+      <w:r>
+        <w:rPr>
+          <w:lang w:val="en-GB"/>
+        </w:rPr>
+        <w:t>|</w:t>
+      </w:r>
+    </w:p>
+    <w:p>
+      <w:pPr>
+        <w:pStyle w:val="PlainText"/>
+        <w:ind w:right="1127"/>
+        <w:rPr>
+          <w:lang w:val="en-GB"/>
+        </w:rPr>
+      </w:pPr>
+      <w:r>
+        <w:rPr>
+          <w:lang w:val="en-GB"/>
+        </w:rPr>
+        <w:t>+-----</w:t>
+      </w:r>
+      <w:r>
+        <w:rPr>
+          <w:lang w:val="en-GB"/>
+        </w:rPr>
+        <w:t>-</w:t>
+      </w:r>
+      <w:r>
+        <w:rPr>
+          <w:lang w:val="en-GB"/>
+        </w:rPr>
+        <w:t>----------+-----------+</w:t>
+      </w:r>
+    </w:p>
+    <w:p>
+      <w:pPr>
+        <w:pStyle w:val="PlainText"/>
+        <w:ind w:right="1127"/>
+        <w:rPr>
+          <w:lang w:val="en-GB"/>
+        </w:rPr>
+      </w:pPr>
+    </w:p>
+    <w:p>
+      <w:pPr>
+        <w:pStyle w:val="PlainText"/>
+        <w:ind w:right="1127"/>
+        <w:rPr>
+          <w:lang w:val="en-GB"/>
+        </w:rPr>
+      </w:pPr>
+      <w:r>
+        <w:rPr>
+          <w:lang w:val="en-GB"/>
+        </w:rPr>
+        <w:t xml:space="preserve">and </w:t>
+      </w:r>
+      <w:r>
+        <w:rPr>
+          <w:lang w:val="en-GB"/>
+        </w:rPr>
+        <w:t>a single row</w:t>
+      </w:r>
+      <w:r>
+        <w:rPr>
+          <w:lang w:val="en-GB"/>
+        </w:rPr>
+        <w:t>:</w:t>
+      </w:r>
+    </w:p>
+    <w:p>
+      <w:pPr>
+        <w:pStyle w:val="PlainText"/>
+        <w:ind w:right="1127"/>
+        <w:rPr>
+          <w:lang w:val="en-GB"/>
+        </w:rPr>
+      </w:pPr>
+    </w:p>
+    <w:p>
+      <w:pPr>
+        <w:pStyle w:val="PlainText"/>
+        <w:ind w:right="1127"/>
+        <w:rPr>
+          <w:lang w:val="en-GB"/>
+        </w:rPr>
+      </w:pPr>
+      <w:r>
+        <w:rPr>
+          <w:lang w:val="en-GB"/>
+        </w:rPr>
+        <w:t>+=========================================================+</w:t>
+      </w:r>
+    </w:p>
+    <w:p>
+      <w:pPr>
+        <w:pStyle w:val="PlainText"/>
+        <w:ind w:right="1127"/>
+        <w:rPr>
+          <w:lang w:val="en-GB"/>
+        </w:rPr>
+      </w:pPr>
+      <w:r>
+        <w:rPr>
+          <w:lang w:val="en-GB"/>
+        </w:rPr>
+        <w:t xml:space="preserve">|                TABLE </w:t>
       </w:r>
       <w:proofErr w:type="spellStart"/>
       <w:r>
         <w:rPr>
           <w:lang w:val="en-GB"/>
         </w:rPr>
-        <w:t>product_nutrient</w:t>
+        <w:t>application_info</w:t>
       </w:r>
       <w:proofErr w:type="spellEnd"/>
       <w:r>
         <w:rPr>
           <w:lang w:val="en-GB"/>
         </w:rPr>
-        <w:t>"                  |</w:t>
-      </w:r>
-    </w:p>
-    <w:p>
-      <w:pPr>
-        <w:pStyle w:val="PlainText"/>
-        <w:ind w:right="1127"/>
-        <w:rPr>
-          <w:lang w:val="en-GB"/>
-        </w:rPr>
-      </w:pPr>
-      <w:r>
-        <w:rPr>
-          <w:lang w:val="en-GB"/>
-        </w:rPr>
-        <w:t>|     +-------------+-------------------------------------+</w:t>
-      </w:r>
-    </w:p>
-    <w:p>
-      <w:pPr>
-        <w:pStyle w:val="PlainText"/>
-        <w:ind w:right="1127"/>
-        <w:rPr>
-          <w:lang w:val="en-GB"/>
-        </w:rPr>
-      </w:pPr>
-      <w:r>
-        <w:rPr>
-          <w:lang w:val="en-GB"/>
-        </w:rPr>
-        <w:t xml:space="preserve">|     | </w:t>
+        <w:t xml:space="preserve">                   |</w:t>
+      </w:r>
+    </w:p>
+    <w:p>
+      <w:pPr>
+        <w:pStyle w:val="PlainText"/>
+        <w:ind w:right="1127"/>
+        <w:rPr>
+          <w:lang w:val="en-GB"/>
+        </w:rPr>
+      </w:pPr>
+      <w:r>
+        <w:rPr>
+          <w:lang w:val="en-GB"/>
+        </w:rPr>
+        <w:t>+=====+=============+=====================================+</w:t>
+      </w:r>
+    </w:p>
+    <w:p>
+      <w:pPr>
+        <w:pStyle w:val="PlainText"/>
+        <w:ind w:right="1127"/>
+        <w:rPr>
+          <w:lang w:val="en-GB"/>
+        </w:rPr>
+      </w:pPr>
+      <w:r>
+        <w:rPr>
+          <w:lang w:val="en-GB"/>
+        </w:rPr>
+        <w:t>| ROW | COLUMN</w:t>
+      </w:r>
+      <w:r>
+        <w:rPr>
+          <w:lang w:val="en-GB"/>
+        </w:rPr>
+        <w:t xml:space="preserve">     </w:t>
+      </w:r>
+      <w:r>
+        <w:rPr>
+          <w:lang w:val="en-GB"/>
+        </w:rPr>
+        <w:t xml:space="preserve"> | VALUE                               |</w:t>
+      </w:r>
+    </w:p>
+    <w:p>
+      <w:pPr>
+        <w:pStyle w:val="PlainText"/>
+        <w:ind w:right="1127"/>
+        <w:rPr>
+          <w:lang w:val="en-GB"/>
+        </w:rPr>
+      </w:pPr>
+      <w:r>
+        <w:rPr>
+          <w:lang w:val="en-GB"/>
+        </w:rPr>
+        <w:t>+-----+-------------+-------------------------------------+</w:t>
+      </w:r>
+    </w:p>
+    <w:p>
+      <w:pPr>
+        <w:pStyle w:val="PlainText"/>
+        <w:ind w:right="1127"/>
+        <w:rPr>
+          <w:lang w:val="en-GB"/>
+        </w:rPr>
+      </w:pPr>
+      <w:r>
+        <w:rPr>
+          <w:lang w:val="en-GB"/>
+        </w:rPr>
+        <w:t xml:space="preserve">|     | type        | "fertilization" </w:t>
+      </w:r>
+      <w:r>
+        <w:rPr>
+          <w:lang w:val="en-GB"/>
+        </w:rPr>
+        <w:t xml:space="preserve">  </w:t>
+      </w:r>
+      <w:r>
+        <w:rPr>
+          <w:lang w:val="en-GB"/>
+        </w:rPr>
+        <w:t xml:space="preserve">                  |</w:t>
+      </w:r>
+    </w:p>
+    <w:p>
+      <w:pPr>
+        <w:pStyle w:val="PlainText"/>
+        <w:ind w:right="1127"/>
+        <w:rPr>
+          <w:lang w:val="en-GB"/>
+        </w:rPr>
+      </w:pPr>
+      <w:proofErr w:type="gramStart"/>
+      <w:r>
+        <w:rPr>
+          <w:lang w:val="en-GB"/>
+        </w:rPr>
+        <w:t>|  1</w:t>
+      </w:r>
+      <w:proofErr w:type="gramEnd"/>
+      <w:r>
+        <w:rPr>
+          <w:lang w:val="en-GB"/>
+        </w:rPr>
+        <w:t xml:space="preserve">  +-------------+-------------------------------------+</w:t>
+      </w:r>
+    </w:p>
+    <w:p>
+      <w:pPr>
+        <w:pStyle w:val="PlainText"/>
+        <w:ind w:right="1127"/>
+        <w:rPr>
+          <w:lang w:val="en-GB"/>
+        </w:rPr>
+      </w:pPr>
+      <w:r>
+        <w:rPr>
+          <w:lang w:val="en-GB"/>
+        </w:rPr>
+        <w:t>|     | date        | "</w:t>
       </w:r>
       <w:proofErr w:type="spellStart"/>
       <w:r>
         <w:rPr>
           <w:lang w:val="en-GB"/>
         </w:rPr>
-        <w:t>data_type</w:t>
-      </w:r>
-      <w:proofErr w:type="spellEnd"/>
-      <w:r>
-        <w:rPr>
-          <w:lang w:val="en-GB"/>
-        </w:rPr>
-        <w:t xml:space="preserve">   | "attributes"                        |</w:t>
-      </w:r>
-    </w:p>
-    <w:p>
-      <w:pPr>
-        <w:pStyle w:val="PlainText"/>
-        <w:ind w:right="1127"/>
-        <w:rPr>
-          <w:lang w:val="en-GB"/>
-        </w:rPr>
-      </w:pPr>
-      <w:r>
-        <w:rPr>
-          <w:lang w:val="en-GB"/>
-        </w:rPr>
-        <w:t>+-----+-------------+-------------------------------------+</w:t>
-      </w:r>
-    </w:p>
-    <w:p>
-      <w:pPr>
-        <w:pStyle w:val="PlainText"/>
-        <w:ind w:right="1127"/>
-        <w:rPr>
-          <w:lang w:val="en-GB"/>
-        </w:rPr>
-      </w:pPr>
-    </w:p>
-    <w:p>
-      <w:pPr>
-        <w:pStyle w:val="PlainText"/>
-        <w:ind w:right="1127"/>
-        <w:rPr>
-          <w:lang w:val="en-GB"/>
-        </w:rPr>
-      </w:pPr>
-      <w:r>
-        <w:rPr>
-          <w:lang w:val="en-GB"/>
-        </w:rPr>
-        <w:t>+=========================================================+</w:t>
-      </w:r>
-    </w:p>
-    <w:p>
-      <w:pPr>
-        <w:pStyle w:val="PlainText"/>
-        <w:ind w:right="1127"/>
-        <w:rPr>
-          <w:lang w:val="en-GB"/>
-        </w:rPr>
-      </w:pPr>
-      <w:r>
-        <w:rPr>
-          <w:lang w:val="en-GB"/>
-        </w:rPr>
-        <w:t xml:space="preserve">|                TABLE </w:t>
-      </w:r>
-      <w:proofErr w:type="spellStart"/>
-      <w:r>
-        <w:rPr>
-          <w:lang w:val="en-GB"/>
-        </w:rPr>
-        <w:t>product_info</w:t>
-      </w:r>
-      <w:proofErr w:type="spellEnd"/>
-      <w:r>
-        <w:rPr>
-          <w:lang w:val="en-GB"/>
-        </w:rPr>
-        <w:t xml:space="preserve">                       |</w:t>
-      </w:r>
-    </w:p>
-    <w:p>
-      <w:pPr>
-        <w:pStyle w:val="PlainText"/>
-        <w:ind w:right="1127"/>
-        <w:rPr>
-          <w:lang w:val="en-GB"/>
-        </w:rPr>
-      </w:pPr>
-      <w:r>
-        <w:rPr>
-          <w:lang w:val="en-GB"/>
-        </w:rPr>
-        <w:t>+=====+=============+=====================================+</w:t>
-      </w:r>
-    </w:p>
-    <w:p>
-      <w:pPr>
-        <w:pStyle w:val="PlainText"/>
-        <w:ind w:right="1127"/>
-        <w:rPr>
-          <w:lang w:val="en-GB"/>
-        </w:rPr>
-      </w:pPr>
-      <w:r>
-        <w:rPr>
-          <w:lang w:val="en-GB"/>
-        </w:rPr>
-        <w:t>| ROW | COLUMN      | VALUE                               |</w:t>
-      </w:r>
-    </w:p>
-    <w:p>
-      <w:pPr>
-        <w:pStyle w:val="PlainText"/>
-        <w:ind w:right="1127"/>
-        <w:rPr>
-          <w:lang w:val="en-GB"/>
-        </w:rPr>
-      </w:pPr>
-      <w:r>
-        <w:rPr>
-          <w:lang w:val="en-GB"/>
-        </w:rPr>
-        <w:t>+-----+-------------+-------------------------------------+</w:t>
-      </w:r>
-    </w:p>
-    <w:p>
-      <w:pPr>
-        <w:pStyle w:val="PlainText"/>
-        <w:ind w:right="1127"/>
-        <w:rPr>
-          <w:lang w:val="en-GB"/>
-        </w:rPr>
-      </w:pPr>
-      <w:r>
-        <w:rPr>
-          <w:lang w:val="en-GB"/>
-        </w:rPr>
-        <w:t>|     | name        | "&lt;</w:t>
-      </w:r>
-      <w:proofErr w:type="spellStart"/>
-      <w:r>
-        <w:rPr>
-          <w:lang w:val="en-GB"/>
-        </w:rPr>
-        <w:t>display_name</w:t>
-      </w:r>
-      <w:proofErr w:type="spellEnd"/>
-      <w:r>
-        <w:rPr>
-          <w:lang w:val="en-GB"/>
-        </w:rPr>
-        <w:t>&gt;"                    |</w:t>
-      </w:r>
-    </w:p>
-    <w:p>
-      <w:pPr>
-        <w:pStyle w:val="PlainText"/>
-        <w:ind w:right="1127"/>
-        <w:rPr>
-          <w:lang w:val="en-GB"/>
-        </w:rPr>
-      </w:pPr>
-      <w:r>
-        <w:rPr>
-          <w:lang w:val="en-GB"/>
-        </w:rPr>
-        <w:t>|     | unit        | "</w:t>
-      </w:r>
-      <w:proofErr w:type="spellStart"/>
-      <w:r>
-        <w:rPr>
-          <w:lang w:val="en-GB"/>
-        </w:rPr>
-        <w:t>kg|l</w:t>
-      </w:r>
-      <w:proofErr w:type="spellEnd"/>
-      <w:r>
-        <w:rPr>
-          <w:lang w:val="en-GB"/>
-        </w:rPr>
-        <w:t>"                              |</w:t>
-      </w:r>
-    </w:p>
-    <w:p>
-      <w:pPr>
-        <w:pStyle w:val="PlainText"/>
-        <w:ind w:right="1127"/>
-        <w:rPr>
-          <w:lang w:val="en-GB"/>
-        </w:rPr>
-      </w:pPr>
-      <w:r>
-        <w:rPr>
-          <w:lang w:val="en-GB"/>
-        </w:rPr>
-        <w:t>+-----+-------------+-------------------------------------+</w:t>
-      </w:r>
-    </w:p>
-    <w:p>
-      <w:pPr>
-        <w:pStyle w:val="PlainText"/>
-        <w:ind w:right="1127"/>
-        <w:rPr>
-          <w:lang w:val="en-GB"/>
-        </w:rPr>
-      </w:pPr>
-    </w:p>
-    <w:p>
-      <w:pPr>
-        <w:pStyle w:val="PlainText"/>
-        <w:ind w:right="1127"/>
-        <w:rPr>
-          <w:lang w:val="en-GB"/>
-        </w:rPr>
-      </w:pPr>
-      <w:r>
-        <w:rPr>
-          <w:lang w:val="en-GB"/>
-        </w:rPr>
-        <w:t xml:space="preserve">The units of the "product" data table are in </w:t>
-      </w:r>
-      <w:proofErr w:type="spellStart"/>
-      <w:r>
-        <w:rPr>
-          <w:lang w:val="en-GB"/>
-        </w:rPr>
-        <w:t>product_</w:t>
+        <w:t>yyyy-MM-ddTHH:</w:t>
       </w:r>
       <w:proofErr w:type="gramStart"/>
       <w:r>
         <w:rPr>
           <w:lang w:val="en-GB"/>
         </w:rPr>
-        <w:t>info.unit</w:t>
+        <w:t>mm:ssZ</w:t>
       </w:r>
       <w:proofErr w:type="spellEnd"/>
       <w:proofErr w:type="gramEnd"/>
@@ -8767,6 +10329,634 @@
         <w:rPr>
           <w:lang w:val="en-GB"/>
         </w:rPr>
+        <w:t>"              |</w:t>
+      </w:r>
+    </w:p>
+    <w:p>
+      <w:pPr>
+        <w:pStyle w:val="PlainText"/>
+        <w:ind w:right="1127"/>
+        <w:rPr>
+          <w:lang w:val="en-GB"/>
+        </w:rPr>
+      </w:pPr>
+      <w:r>
+        <w:rPr>
+          <w:lang w:val="en-GB"/>
+        </w:rPr>
+        <w:t>|     +-------------+-------------------------------------+</w:t>
+      </w:r>
+    </w:p>
+    <w:p>
+      <w:pPr>
+        <w:pStyle w:val="PlainText"/>
+        <w:ind w:right="1127"/>
+        <w:rPr>
+          <w:lang w:val="en-GB"/>
+        </w:rPr>
+      </w:pPr>
+      <w:r>
+        <w:rPr>
+          <w:lang w:val="en-GB"/>
+        </w:rPr>
+        <w:t xml:space="preserve">|     | info        | </w:t>
+      </w:r>
+      <w:r>
+        <w:rPr>
+          <w:lang w:val="en-GB"/>
+        </w:rPr>
+        <w:t>"&lt;</w:t>
+      </w:r>
+      <w:proofErr w:type="spellStart"/>
+      <w:r>
+        <w:rPr>
+          <w:lang w:val="en-GB"/>
+        </w:rPr>
+        <w:t>application_info_json</w:t>
+      </w:r>
+      <w:proofErr w:type="spellEnd"/>
+      <w:r>
+        <w:rPr>
+          <w:lang w:val="en-GB"/>
+        </w:rPr>
+        <w:t>&gt;</w:t>
+      </w:r>
+      <w:r>
+        <w:rPr>
+          <w:lang w:val="en-GB"/>
+        </w:rPr>
+        <w:t xml:space="preserve">" </w:t>
+      </w:r>
+      <w:r>
+        <w:rPr>
+          <w:lang w:val="en-GB"/>
+        </w:rPr>
+        <w:t xml:space="preserve">    </w:t>
+      </w:r>
+      <w:r>
+        <w:rPr>
+          <w:lang w:val="en-GB"/>
+        </w:rPr>
+        <w:t xml:space="preserve">      |</w:t>
+      </w:r>
+    </w:p>
+    <w:p>
+      <w:pPr>
+        <w:pStyle w:val="PlainText"/>
+        <w:ind w:right="1127"/>
+        <w:rPr>
+          <w:lang w:val="en-GB"/>
+        </w:rPr>
+      </w:pPr>
+      <w:r>
+        <w:rPr>
+          <w:lang w:val="en-GB"/>
+        </w:rPr>
+        <w:t>+-----+-------------+-------------------------------------+</w:t>
+      </w:r>
+    </w:p>
+    <w:p>
+      <w:pPr>
+        <w:pStyle w:val="PlainText"/>
+        <w:ind w:right="1127"/>
+        <w:rPr>
+          <w:lang w:val="en-GB"/>
+        </w:rPr>
+      </w:pPr>
+    </w:p>
+    <w:p>
+      <w:pPr>
+        <w:pStyle w:val="PlainText"/>
+        <w:ind w:right="1127"/>
+        <w:rPr>
+          <w:lang w:val="en-GB"/>
+        </w:rPr>
+      </w:pPr>
+      <w:r>
+        <w:rPr>
+          <w:lang w:val="en-GB"/>
+        </w:rPr>
+        <w:t>Fertilization "application_info.info" is a JSON object serialized as a string, such as:</w:t>
+      </w:r>
+    </w:p>
+    <w:p>
+      <w:pPr>
+        <w:pStyle w:val="PlainText"/>
+        <w:ind w:left="0" w:right="1127"/>
+        <w:rPr>
+          <w:lang w:val="en-GB"/>
+        </w:rPr>
+      </w:pPr>
+    </w:p>
+    <w:p>
+      <w:pPr>
+        <w:pStyle w:val="PlainText"/>
+        <w:rPr>
+          <w:lang w:val="en-GB"/>
+        </w:rPr>
+      </w:pPr>
+      <w:r>
+        <w:rPr>
+          <w:lang w:val="en-GB"/>
+        </w:rPr>
+        <w:t>+-----------------------------------------------+</w:t>
+      </w:r>
+    </w:p>
+    <w:p>
+      <w:pPr>
+        <w:pStyle w:val="PlainText"/>
+        <w:rPr>
+          <w:lang w:val="en-GB"/>
+        </w:rPr>
+      </w:pPr>
+      <w:r>
+        <w:rPr>
+          <w:lang w:val="en-GB"/>
+        </w:rPr>
+        <w:t>| {                                             |</w:t>
+      </w:r>
+    </w:p>
+    <w:p>
+      <w:pPr>
+        <w:pStyle w:val="PlainText"/>
+        <w:rPr>
+          <w:lang w:val="en-GB"/>
+        </w:rPr>
+      </w:pPr>
+      <w:r>
+        <w:rPr>
+          <w:lang w:val="en-GB"/>
+        </w:rPr>
+        <w:t xml:space="preserve">|   "product": </w:t>
+      </w:r>
+      <w:proofErr w:type="gramStart"/>
+      <w:r>
+        <w:rPr>
+          <w:lang w:val="en-GB"/>
+        </w:rPr>
+        <w:t xml:space="preserve">{  </w:t>
+      </w:r>
+      <w:proofErr w:type="gramEnd"/>
+      <w:r>
+        <w:rPr>
+          <w:lang w:val="en-GB"/>
+        </w:rPr>
+        <w:t xml:space="preserve">                              |</w:t>
+      </w:r>
+    </w:p>
+    <w:p>
+      <w:pPr>
+        <w:pStyle w:val="PlainText"/>
+        <w:rPr>
+          <w:lang w:val="en-GB"/>
+        </w:rPr>
+      </w:pPr>
+      <w:r>
+        <w:rPr>
+          <w:lang w:val="en-GB"/>
+        </w:rPr>
+        <w:t>|      "name": "optional name</w:t>
+      </w:r>
+      <w:proofErr w:type="gramStart"/>
+      <w:r>
+        <w:rPr>
+          <w:lang w:val="en-GB"/>
+        </w:rPr>
+        <w:t xml:space="preserve">",   </w:t>
+      </w:r>
+      <w:proofErr w:type="gramEnd"/>
+      <w:r>
+        <w:rPr>
+          <w:lang w:val="en-GB"/>
+        </w:rPr>
+        <w:t xml:space="preserve">              |</w:t>
+      </w:r>
+    </w:p>
+    <w:p>
+      <w:pPr>
+        <w:pStyle w:val="PlainText"/>
+        <w:rPr>
+          <w:lang w:val="en-GB"/>
+        </w:rPr>
+      </w:pPr>
+      <w:r>
+        <w:rPr>
+          <w:lang w:val="en-GB"/>
+        </w:rPr>
+        <w:t>|      "unit": "</w:t>
+      </w:r>
+      <w:proofErr w:type="spellStart"/>
+      <w:r>
+        <w:rPr>
+          <w:lang w:val="en-GB"/>
+        </w:rPr>
+        <w:t>kg|l</w:t>
+      </w:r>
+      <w:proofErr w:type="spellEnd"/>
+      <w:proofErr w:type="gramStart"/>
+      <w:r>
+        <w:rPr>
+          <w:lang w:val="en-GB"/>
+        </w:rPr>
+        <w:t xml:space="preserve">",   </w:t>
+      </w:r>
+      <w:proofErr w:type="gramEnd"/>
+      <w:r>
+        <w:rPr>
+          <w:lang w:val="en-GB"/>
+        </w:rPr>
+        <w:t xml:space="preserve">                       |</w:t>
+      </w:r>
+    </w:p>
+    <w:p>
+      <w:pPr>
+        <w:pStyle w:val="PlainText"/>
+        <w:rPr>
+          <w:lang w:val="en-GB"/>
+        </w:rPr>
+      </w:pPr>
+      <w:r>
+        <w:rPr>
+          <w:lang w:val="en-GB"/>
+        </w:rPr>
+        <w:t>|      "</w:t>
+      </w:r>
+      <w:r>
+        <w:rPr>
+          <w:lang w:val="en-GB"/>
+        </w:rPr>
+        <w:t>amount</w:t>
+      </w:r>
+      <w:r>
+        <w:rPr>
+          <w:lang w:val="en-GB"/>
+        </w:rPr>
+        <w:t xml:space="preserve">": </w:t>
+      </w:r>
+      <w:r>
+        <w:rPr>
+          <w:lang w:val="en-GB"/>
+        </w:rPr>
+        <w:t>&lt;</w:t>
+      </w:r>
+      <w:proofErr w:type="spellStart"/>
+      <w:r>
+        <w:rPr>
+          <w:lang w:val="en-GB"/>
+        </w:rPr>
+        <w:t>amount_in_product_unit</w:t>
+      </w:r>
+      <w:proofErr w:type="spellEnd"/>
+      <w:proofErr w:type="gramStart"/>
+      <w:r>
+        <w:rPr>
+          <w:lang w:val="en-GB"/>
+        </w:rPr>
+        <w:t>&gt;</w:t>
+      </w:r>
+      <w:r>
+        <w:rPr>
+          <w:lang w:val="en-GB"/>
+        </w:rPr>
+        <w:t xml:space="preserve">,  </w:t>
+      </w:r>
+      <w:r>
+        <w:rPr>
+          <w:lang w:val="en-GB"/>
+        </w:rPr>
+        <w:t xml:space="preserve"> </w:t>
+      </w:r>
+      <w:proofErr w:type="gramEnd"/>
+      <w:r>
+        <w:rPr>
+          <w:lang w:val="en-GB"/>
+        </w:rPr>
+        <w:t xml:space="preserve">   </w:t>
+      </w:r>
+      <w:r>
+        <w:rPr>
+          <w:lang w:val="en-GB"/>
+        </w:rPr>
+        <w:t>|</w:t>
+      </w:r>
+    </w:p>
+    <w:p>
+      <w:pPr>
+        <w:pStyle w:val="PlainText"/>
+        <w:ind w:left="720" w:hanging="181"/>
+        <w:rPr>
+          <w:lang w:val="en-GB"/>
+        </w:rPr>
+      </w:pPr>
+      <w:r>
+        <w:rPr>
+          <w:lang w:val="en-GB"/>
+        </w:rPr>
+        <w:t xml:space="preserve">|      "nutrients": </w:t>
+      </w:r>
+      <w:proofErr w:type="gramStart"/>
+      <w:r>
+        <w:rPr>
+          <w:lang w:val="en-GB"/>
+        </w:rPr>
+        <w:t xml:space="preserve">{  </w:t>
+      </w:r>
+      <w:proofErr w:type="gramEnd"/>
+      <w:r>
+        <w:rPr>
+          <w:lang w:val="en-GB"/>
+        </w:rPr>
+        <w:t xml:space="preserve">                         |</w:t>
+      </w:r>
+    </w:p>
+    <w:p>
+      <w:pPr>
+        <w:pStyle w:val="PlainText"/>
+        <w:rPr>
+          <w:lang w:val="en-GB"/>
+        </w:rPr>
+      </w:pPr>
+      <w:r>
+        <w:rPr>
+          <w:lang w:val="en-GB"/>
+        </w:rPr>
+        <w:lastRenderedPageBreak/>
+        <w:t>|         "N": &lt;</w:t>
+      </w:r>
+      <w:proofErr w:type="spellStart"/>
+      <w:r>
+        <w:rPr>
+          <w:lang w:val="en-GB"/>
+        </w:rPr>
+        <w:t>amount_in_grams_per_unit</w:t>
+      </w:r>
+      <w:proofErr w:type="spellEnd"/>
+      <w:proofErr w:type="gramStart"/>
+      <w:r>
+        <w:rPr>
+          <w:lang w:val="en-GB"/>
+        </w:rPr>
+        <w:t>&gt;,</w:t>
+      </w:r>
+      <w:r>
+        <w:rPr>
+          <w:lang w:val="en-GB"/>
+        </w:rPr>
+        <w:t xml:space="preserve">  </w:t>
+      </w:r>
+      <w:r>
+        <w:rPr>
+          <w:lang w:val="en-GB"/>
+        </w:rPr>
+        <w:t xml:space="preserve"> </w:t>
+      </w:r>
+      <w:proofErr w:type="gramEnd"/>
+      <w:r>
+        <w:rPr>
+          <w:lang w:val="en-GB"/>
+        </w:rPr>
+        <w:t xml:space="preserve">   |</w:t>
+      </w:r>
+    </w:p>
+    <w:p>
+      <w:pPr>
+        <w:pStyle w:val="PlainText"/>
+        <w:rPr>
+          <w:lang w:val="en-GB"/>
+        </w:rPr>
+      </w:pPr>
+      <w:r>
+        <w:rPr>
+          <w:lang w:val="en-GB"/>
+        </w:rPr>
+        <w:t>|         "P2O5": &lt;</w:t>
+      </w:r>
+      <w:proofErr w:type="spellStart"/>
+      <w:r>
+        <w:rPr>
+          <w:lang w:val="en-GB"/>
+        </w:rPr>
+        <w:t>amount_in_grams_per_unit</w:t>
+      </w:r>
+      <w:proofErr w:type="spellEnd"/>
+      <w:proofErr w:type="gramStart"/>
+      <w:r>
+        <w:rPr>
+          <w:lang w:val="en-GB"/>
+        </w:rPr>
+        <w:t>&gt;,</w:t>
+      </w:r>
+      <w:r>
+        <w:rPr>
+          <w:lang w:val="en-GB"/>
+        </w:rPr>
+        <w:t xml:space="preserve">  </w:t>
+      </w:r>
+      <w:r>
+        <w:rPr>
+          <w:lang w:val="en-GB"/>
+        </w:rPr>
+        <w:t xml:space="preserve"> </w:t>
+      </w:r>
+      <w:proofErr w:type="gramEnd"/>
+      <w:r>
+        <w:rPr>
+          <w:lang w:val="en-GB"/>
+        </w:rPr>
+        <w:t>|</w:t>
+      </w:r>
+    </w:p>
+    <w:p>
+      <w:pPr>
+        <w:pStyle w:val="PlainText"/>
+        <w:rPr>
+          <w:lang w:val="en-GB"/>
+        </w:rPr>
+      </w:pPr>
+      <w:r>
+        <w:rPr>
+          <w:lang w:val="en-GB"/>
+        </w:rPr>
+        <w:t>|         "K2O": &lt;</w:t>
+      </w:r>
+      <w:proofErr w:type="spellStart"/>
+      <w:r>
+        <w:rPr>
+          <w:lang w:val="en-GB"/>
+        </w:rPr>
+        <w:t>amount_in_grams_per_unit</w:t>
+      </w:r>
+      <w:proofErr w:type="spellEnd"/>
+      <w:proofErr w:type="gramStart"/>
+      <w:r>
+        <w:rPr>
+          <w:lang w:val="en-GB"/>
+        </w:rPr>
+        <w:t>&gt;,</w:t>
+      </w:r>
+      <w:r>
+        <w:rPr>
+          <w:lang w:val="en-GB"/>
+        </w:rPr>
+        <w:t xml:space="preserve">  </w:t>
+      </w:r>
+      <w:r>
+        <w:rPr>
+          <w:lang w:val="en-GB"/>
+        </w:rPr>
+        <w:t xml:space="preserve"> </w:t>
+      </w:r>
+      <w:proofErr w:type="gramEnd"/>
+      <w:r>
+        <w:rPr>
+          <w:lang w:val="en-GB"/>
+        </w:rPr>
+        <w:t xml:space="preserve"> |</w:t>
+      </w:r>
+    </w:p>
+    <w:p>
+      <w:pPr>
+        <w:pStyle w:val="PlainText"/>
+        <w:rPr>
+          <w:lang w:val="en-GB"/>
+        </w:rPr>
+      </w:pPr>
+      <w:r>
+        <w:rPr>
+          <w:lang w:val="en-GB"/>
+        </w:rPr>
+        <w:t>|         …                                     |</w:t>
+      </w:r>
+    </w:p>
+    <w:p>
+      <w:pPr>
+        <w:pStyle w:val="PlainText"/>
+        <w:rPr>
+          <w:lang w:val="en-GB"/>
+        </w:rPr>
+      </w:pPr>
+      <w:r>
+        <w:rPr>
+          <w:lang w:val="en-GB"/>
+        </w:rPr>
+        <w:t>|      }                                        |</w:t>
+      </w:r>
+    </w:p>
+    <w:p>
+      <w:pPr>
+        <w:pStyle w:val="PlainText"/>
+        <w:rPr>
+          <w:lang w:val="en-GB"/>
+        </w:rPr>
+      </w:pPr>
+      <w:r>
+        <w:rPr>
+          <w:lang w:val="en-GB"/>
+        </w:rPr>
+        <w:t>|   }</w:t>
+      </w:r>
+      <w:r>
+        <w:rPr>
+          <w:lang w:val="en-GB"/>
+        </w:rPr>
+        <w:t xml:space="preserve"> </w:t>
+      </w:r>
+      <w:r>
+        <w:rPr>
+          <w:lang w:val="en-GB"/>
+        </w:rPr>
+        <w:t xml:space="preserve">                                          |</w:t>
+      </w:r>
+    </w:p>
+    <w:p>
+      <w:pPr>
+        <w:pStyle w:val="PlainText"/>
+        <w:rPr>
+          <w:lang w:val="en-GB"/>
+        </w:rPr>
+      </w:pPr>
+      <w:r>
+        <w:rPr>
+          <w:lang w:val="en-GB"/>
+        </w:rPr>
+        <w:t>| }                                             |</w:t>
+      </w:r>
+    </w:p>
+    <w:p>
+      <w:pPr>
+        <w:pStyle w:val="PlainText"/>
+        <w:rPr>
+          <w:lang w:val="en-GB"/>
+        </w:rPr>
+      </w:pPr>
+      <w:r>
+        <w:rPr>
+          <w:lang w:val="en-GB"/>
+        </w:rPr>
+        <w:t>+-----------------------------------------------+</w:t>
+      </w:r>
+    </w:p>
+    <w:p>
+      <w:pPr>
+        <w:pStyle w:val="PlainText"/>
+        <w:ind w:right="1127"/>
+        <w:rPr>
+          <w:lang w:val="en-GB"/>
+        </w:rPr>
+      </w:pPr>
+    </w:p>
+    <w:p>
+      <w:pPr>
+        <w:pStyle w:val="PlainText"/>
+        <w:ind w:right="1127"/>
+        <w:rPr>
+          <w:lang w:val="en-GB"/>
+        </w:rPr>
+      </w:pPr>
+      <w:r>
+        <w:rPr>
+          <w:lang w:val="en-GB"/>
+        </w:rPr>
+        <w:t xml:space="preserve">The units of the "product" data table are in </w:t>
+      </w:r>
+      <w:proofErr w:type="spellStart"/>
+      <w:proofErr w:type="gramStart"/>
+      <w:r>
+        <w:rPr>
+          <w:lang w:val="en-GB"/>
+        </w:rPr>
+        <w:t>application</w:t>
+      </w:r>
+      <w:r>
+        <w:rPr>
+          <w:lang w:val="en-GB"/>
+        </w:rPr>
+        <w:t>_info.</w:t>
+      </w:r>
+      <w:r>
+        <w:rPr>
+          <w:lang w:val="en-GB"/>
+        </w:rPr>
+        <w:t>info.product</w:t>
+      </w:r>
+      <w:proofErr w:type="gramEnd"/>
+      <w:r>
+        <w:rPr>
+          <w:lang w:val="en-GB"/>
+        </w:rPr>
+        <w:t>.</w:t>
+      </w:r>
+      <w:r>
+        <w:rPr>
+          <w:lang w:val="en-GB"/>
+        </w:rPr>
+        <w:t>unit</w:t>
+      </w:r>
+      <w:proofErr w:type="spellEnd"/>
+      <w:r>
+        <w:rPr>
+          <w:lang w:val="en-GB"/>
+        </w:rPr>
         <w:t>" units.</w:t>
       </w:r>
     </w:p>
@@ -8781,287 +10971,16 @@
     </w:p>
     <w:p>
       <w:pPr>
-        <w:pStyle w:val="PlainText"/>
-        <w:ind w:right="1127"/>
-        <w:rPr>
-          <w:lang w:val="en-GB"/>
-        </w:rPr>
-      </w:pPr>
-      <w:r>
-        <w:rPr>
-          <w:lang w:val="en-GB"/>
-        </w:rPr>
-        <w:t>+=========================================================+</w:t>
-      </w:r>
-    </w:p>
-    <w:p>
-      <w:pPr>
-        <w:pStyle w:val="PlainText"/>
-        <w:ind w:right="1127"/>
-        <w:rPr>
-          <w:lang w:val="en-GB"/>
-        </w:rPr>
-      </w:pPr>
-      <w:r>
-        <w:rPr>
-          <w:lang w:val="en-GB"/>
-        </w:rPr>
-        <w:t xml:space="preserve">|                TABLE </w:t>
-      </w:r>
-      <w:proofErr w:type="spellStart"/>
-      <w:r>
-        <w:rPr>
-          <w:lang w:val="en-GB"/>
-        </w:rPr>
-        <w:t>product_nutrient</w:t>
-      </w:r>
-      <w:proofErr w:type="spellEnd"/>
-      <w:r>
-        <w:rPr>
-          <w:lang w:val="en-GB"/>
-        </w:rPr>
-        <w:t xml:space="preserve">                   |</w:t>
-      </w:r>
-    </w:p>
-    <w:p>
-      <w:pPr>
-        <w:pStyle w:val="PlainText"/>
-        <w:ind w:right="1127"/>
-        <w:rPr>
-          <w:lang w:val="en-GB"/>
-        </w:rPr>
-      </w:pPr>
-      <w:r>
-        <w:rPr>
-          <w:lang w:val="en-GB"/>
-        </w:rPr>
-        <w:t>+=====+=============+=====================================+</w:t>
-      </w:r>
-    </w:p>
-    <w:p>
-      <w:pPr>
-        <w:pStyle w:val="PlainText"/>
-        <w:ind w:right="1127"/>
-        <w:rPr>
-          <w:lang w:val="en-GB"/>
-        </w:rPr>
-      </w:pPr>
-      <w:r>
-        <w:rPr>
-          <w:lang w:val="en-GB"/>
-        </w:rPr>
-        <w:t>| ROW | COLUMN      | VALUE                               |</w:t>
-      </w:r>
-    </w:p>
-    <w:p>
-      <w:pPr>
-        <w:pStyle w:val="PlainText"/>
-        <w:ind w:right="1127"/>
-        <w:rPr>
-          <w:lang w:val="en-GB"/>
-        </w:rPr>
-      </w:pPr>
-      <w:r>
-        <w:rPr>
-          <w:lang w:val="en-GB"/>
-        </w:rPr>
-        <w:t>+-----+-------------+-------------------------------------+</w:t>
-      </w:r>
-    </w:p>
-    <w:p>
-      <w:pPr>
-        <w:pStyle w:val="PlainText"/>
-        <w:ind w:right="1127"/>
-        <w:rPr>
-          <w:lang w:val="en-GB"/>
-        </w:rPr>
-      </w:pPr>
-      <w:r>
-        <w:rPr>
-          <w:lang w:val="en-GB"/>
-        </w:rPr>
-        <w:t>|     | nutrient    | "N|P2O5|K2O|…".                     |</w:t>
-      </w:r>
-    </w:p>
-    <w:p>
-      <w:pPr>
-        <w:pStyle w:val="PlainText"/>
-        <w:ind w:right="1127"/>
-        <w:rPr>
-          <w:lang w:val="en-GB"/>
-        </w:rPr>
-      </w:pPr>
-      <w:r>
-        <w:rPr>
-          <w:lang w:val="en-GB"/>
-        </w:rPr>
-        <w:t>|     | amount      | "&lt;</w:t>
-      </w:r>
-      <w:proofErr w:type="spellStart"/>
-      <w:r>
-        <w:rPr>
-          <w:lang w:val="en-GB"/>
-        </w:rPr>
-        <w:t>grams_per_product_unit</w:t>
-      </w:r>
-      <w:proofErr w:type="spellEnd"/>
-      <w:r>
-        <w:rPr>
-          <w:lang w:val="en-GB"/>
-        </w:rPr>
-        <w:t xml:space="preserve">&gt;"   </w:t>
-      </w:r>
-      <w:r>
-        <w:rPr>
-          <w:lang w:val="en-GB"/>
-        </w:rPr>
-        <w:t xml:space="preserve"> </w:t>
-      </w:r>
-      <w:r>
-        <w:rPr>
-          <w:lang w:val="en-GB"/>
-        </w:rPr>
-        <w:t xml:space="preserve">      |</w:t>
-      </w:r>
-    </w:p>
-    <w:p>
-      <w:pPr>
-        <w:pStyle w:val="PlainText"/>
-        <w:ind w:right="1127"/>
-        <w:rPr>
-          <w:lang w:val="en-GB"/>
-        </w:rPr>
-      </w:pPr>
-      <w:r>
-        <w:rPr>
-          <w:lang w:val="en-GB"/>
-        </w:rPr>
-        <w:t>+-----+-------------+-------------------------------------+</w:t>
-      </w:r>
-    </w:p>
-    <w:p>
-      <w:pPr>
-        <w:pStyle w:val="PlainText"/>
-        <w:ind w:right="1127"/>
-        <w:rPr>
-          <w:lang w:val="en-GB"/>
-        </w:rPr>
-      </w:pPr>
-      <w:r>
-        <w:rPr>
-          <w:lang w:val="en-GB"/>
-        </w:rPr>
-        <w:t>|                      . . .                              |</w:t>
-      </w:r>
-    </w:p>
-    <w:p>
-      <w:pPr>
-        <w:pStyle w:val="PlainText"/>
-        <w:ind w:right="1127"/>
-        <w:rPr>
-          <w:lang w:val="en-GB"/>
-        </w:rPr>
-      </w:pPr>
-      <w:r>
-        <w:rPr>
-          <w:lang w:val="en-GB"/>
-        </w:rPr>
-        <w:t>+-----+-------------+-------------------------------------+</w:t>
-      </w:r>
-    </w:p>
-    <w:p>
-      <w:pPr>
-        <w:pStyle w:val="PlainText"/>
-        <w:ind w:right="1127"/>
-        <w:rPr>
-          <w:lang w:val="en-GB"/>
-        </w:rPr>
-      </w:pPr>
-      <w:r>
-        <w:rPr>
-          <w:lang w:val="en-GB"/>
-        </w:rPr>
-        <w:t>|     | nutrient    | "N|P2O5|K2O|…".                     |</w:t>
-      </w:r>
-    </w:p>
-    <w:p>
-      <w:pPr>
-        <w:pStyle w:val="PlainText"/>
-        <w:ind w:right="1127"/>
-        <w:rPr>
-          <w:lang w:val="en-GB"/>
-        </w:rPr>
-      </w:pPr>
-      <w:r>
-        <w:rPr>
-          <w:lang w:val="en-GB"/>
-        </w:rPr>
-        <w:t>|     | amount      | "&lt;</w:t>
-      </w:r>
-      <w:proofErr w:type="spellStart"/>
-      <w:r>
-        <w:rPr>
-          <w:lang w:val="en-GB"/>
-        </w:rPr>
-        <w:t>grams_per_product_unit</w:t>
-      </w:r>
-      <w:proofErr w:type="spellEnd"/>
-      <w:r>
-        <w:rPr>
-          <w:lang w:val="en-GB"/>
-        </w:rPr>
-        <w:t xml:space="preserve">&gt;"      </w:t>
-      </w:r>
-      <w:r>
-        <w:rPr>
-          <w:lang w:val="en-GB"/>
-        </w:rPr>
-        <w:t xml:space="preserve"> </w:t>
-      </w:r>
-      <w:r>
-        <w:rPr>
-          <w:lang w:val="en-GB"/>
-        </w:rPr>
-        <w:t xml:space="preserve">   |</w:t>
-      </w:r>
-    </w:p>
-    <w:p>
-      <w:pPr>
-        <w:pStyle w:val="PlainText"/>
-        <w:ind w:right="1127"/>
-        <w:rPr>
-          <w:lang w:val="en-GB"/>
-        </w:rPr>
-      </w:pPr>
-      <w:r>
-        <w:rPr>
-          <w:lang w:val="en-GB"/>
-        </w:rPr>
-        <w:t>+-----+-------------+-------------------------------------+</w:t>
-      </w:r>
-    </w:p>
-    <w:p>
-      <w:pPr>
-        <w:pStyle w:val="PlainText"/>
-        <w:ind w:right="1127"/>
-        <w:rPr>
-          <w:lang w:val="en-GB"/>
-        </w:rPr>
-      </w:pPr>
-    </w:p>
-    <w:p>
-      <w:pPr>
         <w:pStyle w:val="Heading1"/>
         <w:rPr>
           <w:lang w:val="en-GB"/>
         </w:rPr>
       </w:pPr>
-      <w:bookmarkStart w:id="24" w:name="_Toc85006112"/>
-      <w:r>
-        <w:rPr>
-          <w:lang w:val="en-GB"/>
-        </w:rPr>
-        <w:lastRenderedPageBreak/>
+      <w:bookmarkStart w:id="24" w:name="_Toc90042024"/>
+      <w:r>
+        <w:rPr>
+          <w:lang w:val="en-GB"/>
+        </w:rPr>
         <w:t>Access and Authentication</w:t>
       </w:r>
       <w:bookmarkEnd w:id="24"/>
@@ -9389,7 +11308,7 @@
           <w:lang w:val="en-GB"/>
         </w:rPr>
       </w:pPr>
-      <w:bookmarkStart w:id="25" w:name="_Toc85006113"/>
+      <w:bookmarkStart w:id="25" w:name="_Toc90042025"/>
       <w:r>
         <w:rPr>
           <w:lang w:val="en-GB"/>
@@ -9531,7 +11450,7 @@
           <w:lang w:val="en-GB"/>
         </w:rPr>
       </w:pPr>
-      <w:bookmarkStart w:id="26" w:name="_Toc85006114"/>
+      <w:bookmarkStart w:id="26" w:name="_Toc90042026"/>
       <w:r>
         <w:rPr>
           <w:lang w:val="en-GB"/>
@@ -9679,7 +11598,7 @@
                     </pic:cNvPicPr>
                   </pic:nvPicPr>
                   <pic:blipFill>
-                    <a:blip r:embed="rId11" cstate="print">
+                    <a:blip r:embed="rId12" cstate="print">
                       <a:extLst>
                         <a:ext uri="{28A0092B-C50C-407E-A947-70E740481C1C}">
                           <a14:useLocalDpi xmlns:a14="http://schemas.microsoft.com/office/drawing/2010/main" val="0"/>
@@ -9728,7 +11647,7 @@
           <w:lang w:val="en-GB"/>
         </w:rPr>
       </w:pPr>
-      <w:bookmarkStart w:id="27" w:name="_Toc85006115"/>
+      <w:bookmarkStart w:id="27" w:name="_Toc90042027"/>
       <w:r>
         <w:rPr>
           <w:lang w:val="en-GB"/>
@@ -9825,7 +11744,7 @@
         </w:rPr>
       </w:pPr>
       <w:bookmarkStart w:id="28" w:name="_Toc83742292"/>
-      <w:bookmarkStart w:id="29" w:name="_Toc85006116"/>
+      <w:bookmarkStart w:id="29" w:name="_Toc90042028"/>
       <w:r>
         <w:rPr>
           <w:lang w:val="en-GB"/>
@@ -9927,102 +11846,6 @@
                 <pic:pic xmlns:pic="http://schemas.openxmlformats.org/drawingml/2006/picture">
                   <pic:nvPicPr>
                     <pic:cNvPr id="0" name="Picture 3"/>
-                    <pic:cNvPicPr>
-                      <a:picLocks noChangeAspect="1" noChangeArrowheads="1"/>
-                    </pic:cNvPicPr>
-                  </pic:nvPicPr>
-                  <pic:blipFill>
-                    <a:blip r:embed="rId12" cstate="print">
-                      <a:extLst>
-                        <a:ext uri="{28A0092B-C50C-407E-A947-70E740481C1C}">
-                          <a14:useLocalDpi xmlns:a14="http://schemas.microsoft.com/office/drawing/2010/main" val="0"/>
-                        </a:ext>
-                      </a:extLst>
-                    </a:blip>
-                    <a:srcRect/>
-                    <a:stretch>
-                      <a:fillRect/>
-                    </a:stretch>
-                  </pic:blipFill>
-                  <pic:spPr bwMode="auto">
-                    <a:xfrm>
-                      <a:off x="0" y="0"/>
-                      <a:ext cx="5586730" cy="2567940"/>
-                    </a:xfrm>
-                    <a:prstGeom prst="rect">
-                      <a:avLst/>
-                    </a:prstGeom>
-                    <a:noFill/>
-                    <a:ln>
-                      <a:noFill/>
-                    </a:ln>
-                  </pic:spPr>
-                </pic:pic>
-              </a:graphicData>
-            </a:graphic>
-          </wp:inline>
-        </w:drawing>
-      </w:r>
-    </w:p>
-    <w:p>
-      <w:pPr>
-        <w:rPr>
-          <w:lang w:val="en-GB"/>
-        </w:rPr>
-      </w:pPr>
-    </w:p>
-    <w:p>
-      <w:pPr>
-        <w:pStyle w:val="Heading3"/>
-        <w:ind w:right="1127"/>
-        <w:rPr>
-          <w:lang w:val="en-GB"/>
-        </w:rPr>
-      </w:pPr>
-      <w:bookmarkStart w:id="30" w:name="_Toc83742293"/>
-      <w:bookmarkStart w:id="31" w:name="_Toc85006117"/>
-      <w:r>
-        <w:rPr>
-          <w:lang w:val="en-GB"/>
-        </w:rPr>
-        <w:t>Notifica</w:t>
-      </w:r>
-      <w:bookmarkEnd w:id="30"/>
-      <w:r>
-        <w:rPr>
-          <w:lang w:val="en-GB"/>
-        </w:rPr>
-        <w:t>tion</w:t>
-      </w:r>
-      <w:bookmarkEnd w:id="31"/>
-    </w:p>
-    <w:p>
-      <w:pPr>
-        <w:pStyle w:val="PlainText"/>
-        <w:rPr>
-          <w:lang w:val="en-GB"/>
-        </w:rPr>
-      </w:pPr>
-    </w:p>
-    <w:p>
-      <w:r>
-        <w:rPr>
-          <w:noProof/>
-          <w:lang w:val="en-GB"/>
-        </w:rPr>
-        <w:drawing>
-          <wp:inline distT="0" distB="0" distL="0" distR="0" wp14:anchorId="2F8EE153" wp14:editId="37BA16A4">
-            <wp:extent cx="5586730" cy="2567940"/>
-            <wp:effectExtent l="0" t="0" r="0" b="0"/>
-            <wp:docPr id="6" name="Picture 6"/>
-            <wp:cNvGraphicFramePr>
-              <a:graphicFrameLocks xmlns:a="http://schemas.openxmlformats.org/drawingml/2006/main" noChangeAspect="1"/>
-            </wp:cNvGraphicFramePr>
-            <a:graphic xmlns:a="http://schemas.openxmlformats.org/drawingml/2006/main">
-              <a:graphicData uri="http://schemas.openxmlformats.org/drawingml/2006/picture">
-                <pic:pic xmlns:pic="http://schemas.openxmlformats.org/drawingml/2006/picture">
-                  <pic:nvPicPr>
-                    <pic:cNvPr id="0" name="Picture 5"/>
                     <pic:cNvPicPr>
                       <a:picLocks noChangeAspect="1" noChangeArrowheads="1"/>
                     </pic:cNvPicPr>
@@ -10062,6 +11885,102 @@
     </w:p>
     <w:p>
       <w:pPr>
+        <w:rPr>
+          <w:lang w:val="en-GB"/>
+        </w:rPr>
+      </w:pPr>
+    </w:p>
+    <w:p>
+      <w:pPr>
+        <w:pStyle w:val="Heading3"/>
+        <w:ind w:right="1127"/>
+        <w:rPr>
+          <w:lang w:val="en-GB"/>
+        </w:rPr>
+      </w:pPr>
+      <w:bookmarkStart w:id="30" w:name="_Toc83742293"/>
+      <w:bookmarkStart w:id="31" w:name="_Toc90042029"/>
+      <w:r>
+        <w:rPr>
+          <w:lang w:val="en-GB"/>
+        </w:rPr>
+        <w:t>Notifica</w:t>
+      </w:r>
+      <w:bookmarkEnd w:id="30"/>
+      <w:r>
+        <w:rPr>
+          <w:lang w:val="en-GB"/>
+        </w:rPr>
+        <w:t>tion</w:t>
+      </w:r>
+      <w:bookmarkEnd w:id="31"/>
+    </w:p>
+    <w:p>
+      <w:pPr>
+        <w:pStyle w:val="PlainText"/>
+        <w:rPr>
+          <w:lang w:val="en-GB"/>
+        </w:rPr>
+      </w:pPr>
+    </w:p>
+    <w:p>
+      <w:r>
+        <w:rPr>
+          <w:noProof/>
+          <w:lang w:val="en-GB"/>
+        </w:rPr>
+        <w:drawing>
+          <wp:inline distT="0" distB="0" distL="0" distR="0" wp14:anchorId="2F8EE153" wp14:editId="37BA16A4">
+            <wp:extent cx="5586730" cy="2567940"/>
+            <wp:effectExtent l="0" t="0" r="0" b="0"/>
+            <wp:docPr id="6" name="Picture 6"/>
+            <wp:cNvGraphicFramePr>
+              <a:graphicFrameLocks xmlns:a="http://schemas.openxmlformats.org/drawingml/2006/main" noChangeAspect="1"/>
+            </wp:cNvGraphicFramePr>
+            <a:graphic xmlns:a="http://schemas.openxmlformats.org/drawingml/2006/main">
+              <a:graphicData uri="http://schemas.openxmlformats.org/drawingml/2006/picture">
+                <pic:pic xmlns:pic="http://schemas.openxmlformats.org/drawingml/2006/picture">
+                  <pic:nvPicPr>
+                    <pic:cNvPr id="0" name="Picture 5"/>
+                    <pic:cNvPicPr>
+                      <a:picLocks noChangeAspect="1" noChangeArrowheads="1"/>
+                    </pic:cNvPicPr>
+                  </pic:nvPicPr>
+                  <pic:blipFill>
+                    <a:blip r:embed="rId14" cstate="print">
+                      <a:extLst>
+                        <a:ext uri="{28A0092B-C50C-407E-A947-70E740481C1C}">
+                          <a14:useLocalDpi xmlns:a14="http://schemas.microsoft.com/office/drawing/2010/main" val="0"/>
+                        </a:ext>
+                      </a:extLst>
+                    </a:blip>
+                    <a:srcRect/>
+                    <a:stretch>
+                      <a:fillRect/>
+                    </a:stretch>
+                  </pic:blipFill>
+                  <pic:spPr bwMode="auto">
+                    <a:xfrm>
+                      <a:off x="0" y="0"/>
+                      <a:ext cx="5586730" cy="2567940"/>
+                    </a:xfrm>
+                    <a:prstGeom prst="rect">
+                      <a:avLst/>
+                    </a:prstGeom>
+                    <a:noFill/>
+                    <a:ln>
+                      <a:noFill/>
+                    </a:ln>
+                  </pic:spPr>
+                </pic:pic>
+              </a:graphicData>
+            </a:graphic>
+          </wp:inline>
+        </w:drawing>
+      </w:r>
+    </w:p>
+    <w:p>
+      <w:pPr>
         <w:pStyle w:val="PlainText"/>
         <w:rPr>
           <w:lang w:val="en-GB"/>
@@ -10436,9 +12355,9 @@
       </w:pPr>
     </w:p>
     <w:sectPr>
-      <w:headerReference w:type="default" r:id="rId14"/>
-      <w:footerReference w:type="even" r:id="rId15"/>
-      <w:footerReference w:type="default" r:id="rId16"/>
+      <w:headerReference w:type="default" r:id="rId15"/>
+      <w:footerReference w:type="even" r:id="rId16"/>
+      <w:footerReference w:type="default" r:id="rId17"/>
       <w:pgSz w:w="11900" w:h="16820"/>
       <w:pgMar w:top="1418" w:right="1134" w:bottom="1418" w:left="1134" w:header="709" w:footer="709" w:gutter="0"/>
       <w:cols w:space="708"/>
@@ -10771,7 +12690,7 @@
         <w:u w:val="single"/>
         <w:lang w:val="en-US"/>
       </w:rPr>
-      <w:t>0.1.1</w:t>
+      <w:t>0.2.0</w:t>
     </w:r>
     <w:r>
       <w:rPr>

</xml_diff>

<commit_message>
Add CONFIGURATION_REQUIRED status and status_message attribute
</commit_message>
<xml_diff>
--- a/fertilisation_advisor_specs.docx
+++ b/fertilisation_advisor_specs.docx
@@ -75,6 +75,7 @@
         </w:rPr>
         <w:fldChar w:fldCharType="separate"/>
       </w:r>
+      <w:proofErr w:type="spellStart"/>
       <w:r>
         <w:rPr>
           <w:rFonts w:ascii="Courier New" w:eastAsiaTheme="minorEastAsia" w:hAnsi="Courier New" w:cstheme="minorBidi"/>
@@ -83,6 +84,7 @@
         </w:rPr>
         <w:t>fertilisation_advisor</w:t>
       </w:r>
+      <w:proofErr w:type="spellEnd"/>
       <w:r>
         <w:rPr>
           <w:rFonts w:ascii="Courier New" w:eastAsiaTheme="minorEastAsia" w:hAnsi="Courier New" w:cstheme="minorBidi"/>
@@ -150,7 +152,7 @@
           <w:sz w:val="22"/>
           <w:lang w:val="en-GB" w:eastAsia="en-US"/>
         </w:rPr>
-        <w:t>0.2.0</w:t>
+        <w:t>0.2.1</w:t>
       </w:r>
       <w:r>
         <w:rPr>
@@ -316,6 +318,7 @@
         </w:rPr>
         <w:t>"</w:t>
       </w:r>
+      <w:proofErr w:type="spellStart"/>
       <w:r>
         <w:rPr>
           <w:rStyle w:val="h1"/>
@@ -356,6 +359,7 @@
         </w:rPr>
         <w:t>fertilisation_advisor</w:t>
       </w:r>
+      <w:proofErr w:type="spellEnd"/>
       <w:r>
         <w:rPr>
           <w:rStyle w:val="h1"/>
@@ -505,12 +509,14 @@
         </w:rPr>
         <w:fldChar w:fldCharType="separate"/>
       </w:r>
+      <w:proofErr w:type="spellStart"/>
       <w:r>
         <w:rPr>
           <w:lang w:val="en-GB"/>
         </w:rPr>
         <w:t>fertilisation_advisor</w:t>
       </w:r>
+      <w:proofErr w:type="spellEnd"/>
       <w:r>
         <w:rPr>
           <w:lang w:val="en-GB"/>
@@ -607,12 +613,14 @@
         </w:rPr>
         <w:fldChar w:fldCharType="separate"/>
       </w:r>
+      <w:proofErr w:type="spellStart"/>
       <w:r>
         <w:rPr>
           <w:lang w:val="en-GB"/>
         </w:rPr>
         <w:t>fertilisation_advisor</w:t>
       </w:r>
+      <w:proofErr w:type="spellEnd"/>
       <w:r>
         <w:rPr>
           <w:lang w:val="en-GB"/>
@@ -732,7 +740,7 @@
         </w:rPr>
         <w:fldChar w:fldCharType="separate"/>
       </w:r>
-      <w:hyperlink w:anchor="_Toc90042010" w:history="1">
+      <w:hyperlink w:anchor="_Toc99015168" w:history="1">
         <w:r>
           <w:rPr>
             <w:rStyle w:val="Hyperlink"/>
@@ -778,7 +786,7 @@
             <w:noProof/>
             <w:webHidden/>
           </w:rPr>
-          <w:instrText xml:space="preserve"> PAGEREF _Toc90042010 \h </w:instrText>
+          <w:instrText xml:space="preserve"> PAGEREF _Toc99015168 \h </w:instrText>
         </w:r>
         <w:r>
           <w:rPr>
@@ -818,7 +826,7 @@
           <w:sz w:val="24"/>
         </w:rPr>
       </w:pPr>
-      <w:hyperlink w:anchor="_Toc90042011" w:history="1">
+      <w:hyperlink w:anchor="_Toc99015169" w:history="1">
         <w:r>
           <w:rPr>
             <w:rStyle w:val="Hyperlink"/>
@@ -862,7 +870,7 @@
             <w:noProof/>
             <w:webHidden/>
           </w:rPr>
-          <w:instrText xml:space="preserve"> PAGEREF _Toc90042011 \h </w:instrText>
+          <w:instrText xml:space="preserve"> PAGEREF _Toc99015169 \h </w:instrText>
         </w:r>
         <w:r>
           <w:rPr>
@@ -902,7 +910,7 @@
           <w:sz w:val="24"/>
         </w:rPr>
       </w:pPr>
-      <w:hyperlink w:anchor="_Toc90042012" w:history="1">
+      <w:hyperlink w:anchor="_Toc99015170" w:history="1">
         <w:r>
           <w:rPr>
             <w:rStyle w:val="Hyperlink"/>
@@ -946,7 +954,7 @@
             <w:noProof/>
             <w:webHidden/>
           </w:rPr>
-          <w:instrText xml:space="preserve"> PAGEREF _Toc90042012 \h </w:instrText>
+          <w:instrText xml:space="preserve"> PAGEREF _Toc99015170 \h </w:instrText>
         </w:r>
         <w:r>
           <w:rPr>
@@ -990,7 +998,7 @@
           <w:sz w:val="24"/>
         </w:rPr>
       </w:pPr>
-      <w:hyperlink w:anchor="_Toc90042013" w:history="1">
+      <w:hyperlink w:anchor="_Toc99015171" w:history="1">
         <w:r>
           <w:rPr>
             <w:rStyle w:val="Hyperlink"/>
@@ -1034,7 +1042,7 @@
             <w:noProof/>
             <w:webHidden/>
           </w:rPr>
-          <w:instrText xml:space="preserve"> PAGEREF _Toc90042013 \h </w:instrText>
+          <w:instrText xml:space="preserve"> PAGEREF _Toc99015171 \h </w:instrText>
         </w:r>
         <w:r>
           <w:rPr>
@@ -1074,7 +1082,7 @@
           <w:sz w:val="24"/>
         </w:rPr>
       </w:pPr>
-      <w:hyperlink w:anchor="_Toc90042014" w:history="1">
+      <w:hyperlink w:anchor="_Toc99015172" w:history="1">
         <w:r>
           <w:rPr>
             <w:rStyle w:val="Hyperlink"/>
@@ -1118,7 +1126,7 @@
             <w:noProof/>
             <w:webHidden/>
           </w:rPr>
-          <w:instrText xml:space="preserve"> PAGEREF _Toc90042014 \h </w:instrText>
+          <w:instrText xml:space="preserve"> PAGEREF _Toc99015172 \h </w:instrText>
         </w:r>
         <w:r>
           <w:rPr>
@@ -1162,7 +1170,7 @@
           <w:sz w:val="24"/>
         </w:rPr>
       </w:pPr>
-      <w:hyperlink w:anchor="_Toc90042015" w:history="1">
+      <w:hyperlink w:anchor="_Toc99015173" w:history="1">
         <w:r>
           <w:rPr>
             <w:rStyle w:val="Hyperlink"/>
@@ -1206,7 +1214,7 @@
             <w:noProof/>
             <w:webHidden/>
           </w:rPr>
-          <w:instrText xml:space="preserve"> PAGEREF _Toc90042015 \h </w:instrText>
+          <w:instrText xml:space="preserve"> PAGEREF _Toc99015173 \h </w:instrText>
         </w:r>
         <w:r>
           <w:rPr>
@@ -1250,7 +1258,7 @@
           <w:sz w:val="24"/>
         </w:rPr>
       </w:pPr>
-      <w:hyperlink w:anchor="_Toc90042016" w:history="1">
+      <w:hyperlink w:anchor="_Toc99015174" w:history="1">
         <w:r>
           <w:rPr>
             <w:rStyle w:val="Hyperlink"/>
@@ -1294,7 +1302,7 @@
             <w:noProof/>
             <w:webHidden/>
           </w:rPr>
-          <w:instrText xml:space="preserve"> PAGEREF _Toc90042016 \h </w:instrText>
+          <w:instrText xml:space="preserve"> PAGEREF _Toc99015174 \h </w:instrText>
         </w:r>
         <w:r>
           <w:rPr>
@@ -1338,7 +1346,7 @@
           <w:sz w:val="24"/>
         </w:rPr>
       </w:pPr>
-      <w:hyperlink w:anchor="_Toc90042017" w:history="1">
+      <w:hyperlink w:anchor="_Toc99015175" w:history="1">
         <w:r>
           <w:rPr>
             <w:rStyle w:val="Hyperlink"/>
@@ -1382,7 +1390,7 @@
             <w:noProof/>
             <w:webHidden/>
           </w:rPr>
-          <w:instrText xml:space="preserve"> PAGEREF _Toc90042017 \h </w:instrText>
+          <w:instrText xml:space="preserve"> PAGEREF _Toc99015175 \h </w:instrText>
         </w:r>
         <w:r>
           <w:rPr>
@@ -1426,7 +1434,7 @@
           <w:sz w:val="24"/>
         </w:rPr>
       </w:pPr>
-      <w:hyperlink w:anchor="_Toc90042018" w:history="1">
+      <w:hyperlink w:anchor="_Toc99015176" w:history="1">
         <w:r>
           <w:rPr>
             <w:rStyle w:val="Hyperlink"/>
@@ -1470,7 +1478,7 @@
             <w:noProof/>
             <w:webHidden/>
           </w:rPr>
-          <w:instrText xml:space="preserve"> PAGEREF _Toc90042018 \h </w:instrText>
+          <w:instrText xml:space="preserve"> PAGEREF _Toc99015176 \h </w:instrText>
         </w:r>
         <w:r>
           <w:rPr>
@@ -1514,7 +1522,7 @@
           <w:sz w:val="24"/>
         </w:rPr>
       </w:pPr>
-      <w:hyperlink w:anchor="_Toc90042019" w:history="1">
+      <w:hyperlink w:anchor="_Toc99015177" w:history="1">
         <w:r>
           <w:rPr>
             <w:rStyle w:val="Hyperlink"/>
@@ -1558,7 +1566,7 @@
             <w:noProof/>
             <w:webHidden/>
           </w:rPr>
-          <w:instrText xml:space="preserve"> PAGEREF _Toc90042019 \h </w:instrText>
+          <w:instrText xml:space="preserve"> PAGEREF _Toc99015177 \h </w:instrText>
         </w:r>
         <w:r>
           <w:rPr>
@@ -1602,7 +1610,7 @@
           <w:sz w:val="24"/>
         </w:rPr>
       </w:pPr>
-      <w:hyperlink w:anchor="_Toc90042020" w:history="1">
+      <w:hyperlink w:anchor="_Toc99015178" w:history="1">
         <w:r>
           <w:rPr>
             <w:rStyle w:val="Hyperlink"/>
@@ -1646,7 +1654,7 @@
             <w:noProof/>
             <w:webHidden/>
           </w:rPr>
-          <w:instrText xml:space="preserve"> PAGEREF _Toc90042020 \h </w:instrText>
+          <w:instrText xml:space="preserve"> PAGEREF _Toc99015178 \h </w:instrText>
         </w:r>
         <w:r>
           <w:rPr>
@@ -1690,7 +1698,7 @@
           <w:sz w:val="24"/>
         </w:rPr>
       </w:pPr>
-      <w:hyperlink w:anchor="_Toc90042021" w:history="1">
+      <w:hyperlink w:anchor="_Toc99015179" w:history="1">
         <w:r>
           <w:rPr>
             <w:rStyle w:val="Hyperlink"/>
@@ -1734,7 +1742,7 @@
             <w:noProof/>
             <w:webHidden/>
           </w:rPr>
-          <w:instrText xml:space="preserve"> PAGEREF _Toc90042021 \h </w:instrText>
+          <w:instrText xml:space="preserve"> PAGEREF _Toc99015179 \h </w:instrText>
         </w:r>
         <w:r>
           <w:rPr>
@@ -1774,7 +1782,7 @@
           <w:sz w:val="24"/>
         </w:rPr>
       </w:pPr>
-      <w:hyperlink w:anchor="_Toc90042022" w:history="1">
+      <w:hyperlink w:anchor="_Toc99015180" w:history="1">
         <w:r>
           <w:rPr>
             <w:rStyle w:val="Hyperlink"/>
@@ -1818,7 +1826,7 @@
             <w:noProof/>
             <w:webHidden/>
           </w:rPr>
-          <w:instrText xml:space="preserve"> PAGEREF _Toc90042022 \h </w:instrText>
+          <w:instrText xml:space="preserve"> PAGEREF _Toc99015180 \h </w:instrText>
         </w:r>
         <w:r>
           <w:rPr>
@@ -1862,7 +1870,7 @@
           <w:sz w:val="24"/>
         </w:rPr>
       </w:pPr>
-      <w:hyperlink w:anchor="_Toc90042023" w:history="1">
+      <w:hyperlink w:anchor="_Toc99015181" w:history="1">
         <w:r>
           <w:rPr>
             <w:rStyle w:val="Hyperlink"/>
@@ -1906,7 +1914,7 @@
             <w:noProof/>
             <w:webHidden/>
           </w:rPr>
-          <w:instrText xml:space="preserve"> PAGEREF _Toc90042023 \h </w:instrText>
+          <w:instrText xml:space="preserve"> PAGEREF _Toc99015181 \h </w:instrText>
         </w:r>
         <w:r>
           <w:rPr>
@@ -1946,7 +1954,7 @@
           <w:sz w:val="24"/>
         </w:rPr>
       </w:pPr>
-      <w:hyperlink w:anchor="_Toc90042024" w:history="1">
+      <w:hyperlink w:anchor="_Toc99015182" w:history="1">
         <w:r>
           <w:rPr>
             <w:rStyle w:val="Hyperlink"/>
@@ -1990,7 +1998,7 @@
             <w:noProof/>
             <w:webHidden/>
           </w:rPr>
-          <w:instrText xml:space="preserve"> PAGEREF _Toc90042024 \h </w:instrText>
+          <w:instrText xml:space="preserve"> PAGEREF _Toc99015182 \h </w:instrText>
         </w:r>
         <w:r>
           <w:rPr>
@@ -2030,7 +2038,7 @@
           <w:sz w:val="24"/>
         </w:rPr>
       </w:pPr>
-      <w:hyperlink w:anchor="_Toc90042025" w:history="1">
+      <w:hyperlink w:anchor="_Toc99015183" w:history="1">
         <w:r>
           <w:rPr>
             <w:rStyle w:val="Hyperlink"/>
@@ -2074,7 +2082,7 @@
             <w:noProof/>
             <w:webHidden/>
           </w:rPr>
-          <w:instrText xml:space="preserve"> PAGEREF _Toc90042025 \h </w:instrText>
+          <w:instrText xml:space="preserve"> PAGEREF _Toc99015183 \h </w:instrText>
         </w:r>
         <w:r>
           <w:rPr>
@@ -2118,7 +2126,7 @@
           <w:sz w:val="24"/>
         </w:rPr>
       </w:pPr>
-      <w:hyperlink w:anchor="_Toc90042026" w:history="1">
+      <w:hyperlink w:anchor="_Toc99015184" w:history="1">
         <w:r>
           <w:rPr>
             <w:rStyle w:val="Hyperlink"/>
@@ -2162,7 +2170,7 @@
             <w:noProof/>
             <w:webHidden/>
           </w:rPr>
-          <w:instrText xml:space="preserve"> PAGEREF _Toc90042026 \h </w:instrText>
+          <w:instrText xml:space="preserve"> PAGEREF _Toc99015184 \h </w:instrText>
         </w:r>
         <w:r>
           <w:rPr>
@@ -2206,7 +2214,7 @@
           <w:sz w:val="24"/>
         </w:rPr>
       </w:pPr>
-      <w:hyperlink w:anchor="_Toc90042027" w:history="1">
+      <w:hyperlink w:anchor="_Toc99015185" w:history="1">
         <w:r>
           <w:rPr>
             <w:rStyle w:val="Hyperlink"/>
@@ -2250,7 +2258,7 @@
             <w:noProof/>
             <w:webHidden/>
           </w:rPr>
-          <w:instrText xml:space="preserve"> PAGEREF _Toc90042027 \h </w:instrText>
+          <w:instrText xml:space="preserve"> PAGEREF _Toc99015185 \h </w:instrText>
         </w:r>
         <w:r>
           <w:rPr>
@@ -2294,7 +2302,7 @@
           <w:sz w:val="24"/>
         </w:rPr>
       </w:pPr>
-      <w:hyperlink w:anchor="_Toc90042028" w:history="1">
+      <w:hyperlink w:anchor="_Toc99015186" w:history="1">
         <w:r>
           <w:rPr>
             <w:rStyle w:val="Hyperlink"/>
@@ -2338,7 +2346,7 @@
             <w:noProof/>
             <w:webHidden/>
           </w:rPr>
-          <w:instrText xml:space="preserve"> PAGEREF _Toc90042028 \h </w:instrText>
+          <w:instrText xml:space="preserve"> PAGEREF _Toc99015186 \h </w:instrText>
         </w:r>
         <w:r>
           <w:rPr>
@@ -2382,7 +2390,7 @@
           <w:sz w:val="24"/>
         </w:rPr>
       </w:pPr>
-      <w:hyperlink w:anchor="_Toc90042029" w:history="1">
+      <w:hyperlink w:anchor="_Toc99015187" w:history="1">
         <w:r>
           <w:rPr>
             <w:rStyle w:val="Hyperlink"/>
@@ -2426,7 +2434,7 @@
             <w:noProof/>
             <w:webHidden/>
           </w:rPr>
-          <w:instrText xml:space="preserve"> PAGEREF _Toc90042029 \h </w:instrText>
+          <w:instrText xml:space="preserve"> PAGEREF _Toc99015187 \h </w:instrText>
         </w:r>
         <w:r>
           <w:rPr>
@@ -2507,7 +2515,7 @@
           <w:lang w:val="en-GB"/>
         </w:rPr>
       </w:pPr>
-      <w:bookmarkStart w:id="0" w:name="_Toc90042010"/>
+      <w:bookmarkStart w:id="0" w:name="_Toc99015168"/>
       <w:r>
         <w:rPr>
           <w:rStyle w:val="h2"/>
@@ -2603,12 +2611,14 @@
         </w:rPr>
         <w:fldChar w:fldCharType="separate"/>
       </w:r>
+      <w:proofErr w:type="spellStart"/>
       <w:r>
         <w:rPr>
           <w:lang w:val="en-GB"/>
         </w:rPr>
         <w:t>fertilisation_advisor</w:t>
       </w:r>
+      <w:proofErr w:type="spellEnd"/>
       <w:r>
         <w:rPr>
           <w:lang w:val="en-GB"/>
@@ -2723,12 +2733,14 @@
         </w:rPr>
         <w:fldChar w:fldCharType="separate"/>
       </w:r>
+      <w:proofErr w:type="spellStart"/>
       <w:r>
         <w:rPr>
           <w:lang w:val="en-GB"/>
         </w:rPr>
         <w:t>fertilisation_advisor</w:t>
       </w:r>
+      <w:proofErr w:type="spellEnd"/>
       <w:r>
         <w:rPr>
           <w:lang w:val="en-GB"/>
@@ -2765,7 +2777,7 @@
           <w:lang w:val="en-GB"/>
         </w:rPr>
       </w:pPr>
-      <w:bookmarkStart w:id="1" w:name="_Toc90042011"/>
+      <w:bookmarkStart w:id="1" w:name="_Toc99015169"/>
       <w:r>
         <w:rPr>
           <w:lang w:val="en-GB"/>
@@ -2942,6 +2954,7 @@
         </w:rPr>
         <w:t>When used alone, the term "</w:t>
       </w:r>
+      <w:proofErr w:type="spellStart"/>
       <w:r>
         <w:rPr>
           <w:lang w:val="en-GB"/>
@@ -2966,6 +2979,7 @@
         </w:rPr>
         <w:t>fertilisation_advisor</w:t>
       </w:r>
+      <w:proofErr w:type="spellEnd"/>
       <w:r>
         <w:rPr>
           <w:lang w:val="en-GB"/>
@@ -2978,6 +2992,7 @@
         </w:rPr>
         <w:t>" refers to "</w:t>
       </w:r>
+      <w:proofErr w:type="spellStart"/>
       <w:r>
         <w:rPr>
           <w:lang w:val="en-GB"/>
@@ -3002,6 +3017,7 @@
         </w:rPr>
         <w:t>fertilisation_advisor</w:t>
       </w:r>
+      <w:proofErr w:type="spellEnd"/>
       <w:r>
         <w:rPr>
           <w:lang w:val="en-GB"/>
@@ -3014,6 +3030,7 @@
         </w:rPr>
         <w:t xml:space="preserve"> service template". Instead, "</w:t>
       </w:r>
+      <w:proofErr w:type="spellStart"/>
       <w:r>
         <w:rPr>
           <w:lang w:val="en-GB"/>
@@ -3038,6 +3055,7 @@
         </w:rPr>
         <w:t>fertilisation_advisor</w:t>
       </w:r>
+      <w:proofErr w:type="spellEnd"/>
       <w:r>
         <w:rPr>
           <w:lang w:val="en-GB"/>
@@ -3068,12 +3086,14 @@
         </w:rPr>
         <w:fldChar w:fldCharType="separate"/>
       </w:r>
+      <w:proofErr w:type="spellStart"/>
       <w:r>
         <w:rPr>
           <w:lang w:val="en-GB"/>
         </w:rPr>
         <w:t>fertilisation_advisor</w:t>
       </w:r>
+      <w:proofErr w:type="spellEnd"/>
       <w:r>
         <w:rPr>
           <w:lang w:val="en-GB"/>
@@ -3104,7 +3124,7 @@
           <w:lang w:val="en-GB"/>
         </w:rPr>
       </w:pPr>
-      <w:bookmarkStart w:id="2" w:name="_Toc90042012"/>
+      <w:bookmarkStart w:id="2" w:name="_Toc99015170"/>
       <w:r>
         <w:rPr>
           <w:lang w:val="en-GB"/>
@@ -3232,12 +3252,14 @@
         </w:rPr>
         <w:fldChar w:fldCharType="separate"/>
       </w:r>
+      <w:proofErr w:type="spellStart"/>
       <w:r>
         <w:rPr>
           <w:lang w:val="en-GB"/>
         </w:rPr>
         <w:t>fertilisation_advisor</w:t>
       </w:r>
+      <w:proofErr w:type="spellEnd"/>
       <w:r>
         <w:rPr>
           <w:lang w:val="en-GB"/>
@@ -3286,12 +3308,14 @@
         </w:rPr>
         <w:fldChar w:fldCharType="separate"/>
       </w:r>
+      <w:proofErr w:type="spellStart"/>
       <w:r>
         <w:rPr>
           <w:lang w:val="en-GB"/>
         </w:rPr>
         <w:t>fertilisation_advisor</w:t>
       </w:r>
+      <w:proofErr w:type="spellEnd"/>
       <w:r>
         <w:rPr>
           <w:lang w:val="en-GB"/>
@@ -3322,12 +3346,14 @@
         </w:rPr>
         <w:fldChar w:fldCharType="separate"/>
       </w:r>
+      <w:proofErr w:type="spellStart"/>
       <w:r>
         <w:rPr>
           <w:lang w:val="en-GB"/>
         </w:rPr>
         <w:t>fertilisation_advisor</w:t>
       </w:r>
+      <w:proofErr w:type="spellEnd"/>
       <w:r>
         <w:rPr>
           <w:lang w:val="en-GB"/>
@@ -3373,7 +3399,7 @@
           <w:lang w:val="en-GB"/>
         </w:rPr>
       </w:pPr>
-      <w:bookmarkStart w:id="3" w:name="_Toc90042013"/>
+      <w:bookmarkStart w:id="3" w:name="_Toc99015171"/>
       <w:r>
         <w:rPr>
           <w:lang w:val="en-GB"/>
@@ -3616,7 +3642,7 @@
           <w:lang w:val="en-GB"/>
         </w:rPr>
       </w:pPr>
-      <w:bookmarkStart w:id="4" w:name="_Toc90042014"/>
+      <w:bookmarkStart w:id="4" w:name="_Toc99015172"/>
       <w:r>
         <w:rPr>
           <w:lang w:val="en-GB"/>
@@ -3678,12 +3704,14 @@
         </w:rPr>
         <w:fldChar w:fldCharType="separate"/>
       </w:r>
+      <w:proofErr w:type="spellStart"/>
       <w:r>
         <w:rPr>
           <w:lang w:val="en-GB"/>
         </w:rPr>
         <w:t>fertilisation_advisor</w:t>
       </w:r>
+      <w:proofErr w:type="spellEnd"/>
       <w:r>
         <w:rPr>
           <w:lang w:val="en-GB"/>
@@ -4342,12 +4370,14 @@
         </w:rPr>
         <w:fldChar w:fldCharType="separate"/>
       </w:r>
+      <w:proofErr w:type="spellStart"/>
       <w:r>
         <w:rPr>
           <w:lang w:val="en-GB"/>
         </w:rPr>
         <w:t>fertilisation_advisor</w:t>
       </w:r>
+      <w:proofErr w:type="spellEnd"/>
       <w:r>
         <w:rPr>
           <w:lang w:val="en-GB"/>
@@ -4385,7 +4415,7 @@
         </w:rPr>
       </w:pPr>
       <w:bookmarkStart w:id="5" w:name="_Ref75361030"/>
-      <w:bookmarkStart w:id="6" w:name="_Toc90042015"/>
+      <w:bookmarkStart w:id="6" w:name="_Toc99015173"/>
       <w:r>
         <w:rPr>
           <w:lang w:val="en-GB"/>
@@ -4527,7 +4557,7 @@
         </w:rPr>
       </w:pPr>
       <w:bookmarkStart w:id="7" w:name="_Ref75361044"/>
-      <w:bookmarkStart w:id="8" w:name="_Toc90042016"/>
+      <w:bookmarkStart w:id="8" w:name="_Toc99015174"/>
       <w:r>
         <w:rPr>
           <w:lang w:val="en-GB"/>
@@ -4974,12 +5004,14 @@
         </w:rPr>
         <w:fldChar w:fldCharType="separate"/>
       </w:r>
+      <w:proofErr w:type="spellStart"/>
       <w:r>
         <w:rPr>
           <w:lang w:val="en-GB"/>
         </w:rPr>
         <w:t>fertilisation_advisor</w:t>
       </w:r>
+      <w:proofErr w:type="spellEnd"/>
       <w:r>
         <w:rPr>
           <w:lang w:val="en-GB"/>
@@ -4992,12 +5024,14 @@
         </w:rPr>
         <w:t xml:space="preserve"> services may retrieve any relevant information to preparing their </w:t>
       </w:r>
+      <w:proofErr w:type="gramStart"/>
       <w:r>
         <w:rPr>
           <w:lang w:val="en-GB"/>
         </w:rPr>
         <w:t>advices</w:t>
       </w:r>
+      <w:proofErr w:type="gramEnd"/>
       <w:r>
         <w:rPr>
           <w:lang w:val="en-GB"/>
@@ -5136,7 +5170,7 @@
         </w:rPr>
       </w:pPr>
       <w:bookmarkStart w:id="9" w:name="_Ref75360776"/>
-      <w:bookmarkStart w:id="10" w:name="_Toc90042017"/>
+      <w:bookmarkStart w:id="10" w:name="_Toc99015175"/>
       <w:r>
         <w:rPr>
           <w:lang w:val="en-GB"/>
@@ -5493,7 +5527,7 @@
         </w:rPr>
       </w:pPr>
       <w:bookmarkStart w:id="11" w:name="_Ref75361050"/>
-      <w:bookmarkStart w:id="12" w:name="_Toc90042018"/>
+      <w:bookmarkStart w:id="12" w:name="_Toc99015176"/>
       <w:r>
         <w:rPr>
           <w:lang w:val="en-GB"/>
@@ -5696,7 +5730,7 @@
         </w:rPr>
       </w:pPr>
       <w:bookmarkStart w:id="13" w:name="_Ref75418212"/>
-      <w:bookmarkStart w:id="14" w:name="_Toc90042019"/>
+      <w:bookmarkStart w:id="14" w:name="_Toc99015177"/>
       <w:r>
         <w:rPr>
           <w:lang w:val="en-GB"/>
@@ -5790,7 +5824,7 @@
         </w:rPr>
       </w:pPr>
       <w:bookmarkStart w:id="15" w:name="_Ref84583113"/>
-      <w:bookmarkStart w:id="16" w:name="_Toc90042020"/>
+      <w:bookmarkStart w:id="16" w:name="_Toc99015178"/>
       <w:r>
         <w:rPr>
           <w:lang w:val="en-GB"/>
@@ -5884,12 +5918,14 @@
         </w:rPr>
         <w:fldChar w:fldCharType="separate"/>
       </w:r>
+      <w:proofErr w:type="spellStart"/>
       <w:r>
         <w:rPr>
           <w:lang w:val="en-GB"/>
         </w:rPr>
         <w:t>fertilisation_advisor</w:t>
       </w:r>
+      <w:proofErr w:type="spellEnd"/>
       <w:r>
         <w:rPr>
           <w:lang w:val="en-GB"/>
@@ -6463,7 +6499,7 @@
         </w:rPr>
       </w:pPr>
       <w:bookmarkStart w:id="17" w:name="_Ref84583115"/>
-      <w:bookmarkStart w:id="18" w:name="_Toc90042021"/>
+      <w:bookmarkStart w:id="18" w:name="_Toc99015179"/>
       <w:r>
         <w:rPr>
           <w:lang w:val="en-GB"/>
@@ -6856,12 +6892,14 @@
         </w:rPr>
         <w:fldChar w:fldCharType="separate"/>
       </w:r>
+      <w:proofErr w:type="spellStart"/>
       <w:r>
         <w:rPr>
           <w:lang w:val="en-GB"/>
         </w:rPr>
         <w:t>fertilisation_advisor</w:t>
       </w:r>
+      <w:proofErr w:type="spellEnd"/>
       <w:r>
         <w:rPr>
           <w:lang w:val="en-GB"/>
@@ -7069,12 +7107,14 @@
         </w:rPr>
         <w:fldChar w:fldCharType="separate"/>
       </w:r>
+      <w:proofErr w:type="spellStart"/>
       <w:r>
         <w:rPr>
           <w:lang w:val="en-GB"/>
         </w:rPr>
         <w:t>fertilisation_advisor</w:t>
       </w:r>
+      <w:proofErr w:type="spellEnd"/>
       <w:r>
         <w:rPr>
           <w:lang w:val="en-GB"/>
@@ -7104,7 +7144,7 @@
           <w:lang w:val="en-GB"/>
         </w:rPr>
       </w:pPr>
-      <w:bookmarkStart w:id="19" w:name="_Toc90042022"/>
+      <w:bookmarkStart w:id="19" w:name="_Toc99015180"/>
       <w:r>
         <w:rPr>
           <w:lang w:val="en-GB"/>
@@ -7152,12 +7192,14 @@
         </w:rPr>
         <w:fldChar w:fldCharType="separate"/>
       </w:r>
+      <w:proofErr w:type="spellStart"/>
       <w:r>
         <w:rPr>
           <w:lang w:val="en-GB"/>
         </w:rPr>
         <w:t>fertilisation_advisor</w:t>
       </w:r>
+      <w:proofErr w:type="spellEnd"/>
       <w:r>
         <w:rPr>
           <w:lang w:val="en-GB"/>
@@ -7190,7 +7232,7 @@
       <w:bookmarkStart w:id="20" w:name="_Ref74554621"/>
       <w:bookmarkStart w:id="21" w:name="_Ref84948993"/>
       <w:bookmarkStart w:id="22" w:name="_Ref84948997"/>
-      <w:bookmarkStart w:id="23" w:name="_Toc90042023"/>
+      <w:bookmarkStart w:id="23" w:name="_Toc99015181"/>
       <w:r>
         <w:rPr>
           <w:lang w:val="en-GB"/>
@@ -8381,12 +8423,14 @@
         </w:rPr>
         <w:fldChar w:fldCharType="separate"/>
       </w:r>
+      <w:proofErr w:type="spellStart"/>
       <w:r>
         <w:rPr>
           <w:lang w:val="en-GB"/>
         </w:rPr>
         <w:t>fertilisation_advisor</w:t>
       </w:r>
+      <w:proofErr w:type="spellEnd"/>
       <w:r>
         <w:rPr>
           <w:lang w:val="en-GB"/>
@@ -10976,7 +11020,7 @@
           <w:lang w:val="en-GB"/>
         </w:rPr>
       </w:pPr>
-      <w:bookmarkStart w:id="24" w:name="_Toc90042024"/>
+      <w:bookmarkStart w:id="24" w:name="_Toc99015182"/>
       <w:r>
         <w:rPr>
           <w:lang w:val="en-GB"/>
@@ -11026,12 +11070,14 @@
         </w:rPr>
         <w:fldChar w:fldCharType="separate"/>
       </w:r>
+      <w:proofErr w:type="spellStart"/>
       <w:r>
         <w:rPr>
           <w:lang w:val="en-GB"/>
         </w:rPr>
         <w:t>fertilisation_advisor</w:t>
       </w:r>
+      <w:proofErr w:type="spellEnd"/>
       <w:r>
         <w:rPr>
           <w:lang w:val="en-GB"/>
@@ -11182,12 +11228,14 @@
         </w:rPr>
         <w:fldChar w:fldCharType="separate"/>
       </w:r>
+      <w:proofErr w:type="spellStart"/>
       <w:r>
         <w:rPr>
           <w:lang w:val="en-GB"/>
         </w:rPr>
         <w:t>fertilisation_advisor</w:t>
       </w:r>
+      <w:proofErr w:type="spellEnd"/>
       <w:r>
         <w:rPr>
           <w:lang w:val="en-GB"/>
@@ -11216,13 +11264,27 @@
         <w:rPr>
           <w:lang w:val="en-GB"/>
         </w:rPr>
-        <w:t>may be</w:t>
-      </w:r>
-      <w:r>
-        <w:rPr>
-          <w:lang w:val="en-GB"/>
-        </w:rPr>
-        <w:t xml:space="preserve"> considered to be sensitive from a </w:t>
+        <w:t xml:space="preserve">may </w:t>
+      </w:r>
+      <w:proofErr w:type="gramStart"/>
+      <w:r>
+        <w:rPr>
+          <w:lang w:val="en-GB"/>
+        </w:rPr>
+        <w:t>be</w:t>
+      </w:r>
+      <w:r>
+        <w:rPr>
+          <w:lang w:val="en-GB"/>
+        </w:rPr>
+        <w:t xml:space="preserve"> considered to be</w:t>
+      </w:r>
+      <w:proofErr w:type="gramEnd"/>
+      <w:r>
+        <w:rPr>
+          <w:lang w:val="en-GB"/>
+        </w:rPr>
+        <w:t xml:space="preserve"> sensitive from a </w:t>
       </w:r>
       <w:r>
         <w:rPr>
@@ -11308,7 +11370,7 @@
           <w:lang w:val="en-GB"/>
         </w:rPr>
       </w:pPr>
-      <w:bookmarkStart w:id="25" w:name="_Toc90042025"/>
+      <w:bookmarkStart w:id="25" w:name="_Toc99015183"/>
       <w:r>
         <w:rPr>
           <w:lang w:val="en-GB"/>
@@ -11450,7 +11512,7 @@
           <w:lang w:val="en-GB"/>
         </w:rPr>
       </w:pPr>
-      <w:bookmarkStart w:id="26" w:name="_Toc90042026"/>
+      <w:bookmarkStart w:id="26" w:name="_Toc99015184"/>
       <w:r>
         <w:rPr>
           <w:lang w:val="en-GB"/>
@@ -11647,7 +11709,7 @@
           <w:lang w:val="en-GB"/>
         </w:rPr>
       </w:pPr>
-      <w:bookmarkStart w:id="27" w:name="_Toc90042027"/>
+      <w:bookmarkStart w:id="27" w:name="_Toc99015185"/>
       <w:r>
         <w:rPr>
           <w:lang w:val="en-GB"/>
@@ -11744,7 +11806,7 @@
         </w:rPr>
       </w:pPr>
       <w:bookmarkStart w:id="28" w:name="_Toc83742292"/>
-      <w:bookmarkStart w:id="29" w:name="_Toc90042028"/>
+      <w:bookmarkStart w:id="29" w:name="_Toc99015186"/>
       <w:r>
         <w:rPr>
           <w:lang w:val="en-GB"/>
@@ -11823,7 +11885,93 @@
         <w:rPr>
           <w:lang w:val="en-GB"/>
         </w:rPr>
-        <w:t xml:space="preserve"> at regular intervals until the returned status is "READY", "CANCELED", or "FAILED".</w:t>
+        <w:t xml:space="preserve"> at regular intervals until the returned status is </w:t>
+      </w:r>
+      <w:r>
+        <w:rPr>
+          <w:lang w:val="en-GB"/>
+        </w:rPr>
+        <w:t>"</w:t>
+      </w:r>
+      <w:r>
+        <w:rPr>
+          <w:lang w:val="en-GB"/>
+        </w:rPr>
+        <w:t>PREPARING</w:t>
+      </w:r>
+      <w:r>
+        <w:rPr>
+          <w:lang w:val="en-GB"/>
+        </w:rPr>
+        <w:t>", "</w:t>
+      </w:r>
+      <w:r>
+        <w:rPr>
+          <w:lang w:val="en-GB"/>
+        </w:rPr>
+        <w:t>CONFIGURATION_REQUIRED</w:t>
+      </w:r>
+      <w:r>
+        <w:rPr>
+          <w:lang w:val="en-GB"/>
+        </w:rPr>
+        <w:t xml:space="preserve">", </w:t>
+      </w:r>
+      <w:r>
+        <w:rPr>
+          <w:lang w:val="en-GB"/>
+        </w:rPr>
+        <w:t>"READY" or "FAILED".</w:t>
+      </w:r>
+    </w:p>
+    <w:p>
+      <w:pPr>
+        <w:pStyle w:val="PlainText"/>
+        <w:rPr>
+          <w:lang w:val="en-GB"/>
+        </w:rPr>
+      </w:pPr>
+    </w:p>
+    <w:p>
+      <w:pPr>
+        <w:pStyle w:val="PlainText"/>
+        <w:rPr>
+          <w:lang w:val="en-GB"/>
+        </w:rPr>
+      </w:pPr>
+      <w:r>
+        <w:rPr>
+          <w:lang w:val="en-GB"/>
+        </w:rPr>
+        <w:t xml:space="preserve">Note that for practical purposes, the CONFIGURATION_REQUIRED status is </w:t>
+      </w:r>
+      <w:proofErr w:type="gramStart"/>
+      <w:r>
+        <w:rPr>
+          <w:lang w:val="en-GB"/>
+        </w:rPr>
+        <w:t>similar to</w:t>
+      </w:r>
+      <w:proofErr w:type="gramEnd"/>
+      <w:r>
+        <w:rPr>
+          <w:lang w:val="en-GB"/>
+        </w:rPr>
+        <w:t xml:space="preserve"> the PREPARING status. By convention, in case of CONFIGURATION_REQUIRED status, the service MUST return a browser </w:t>
+      </w:r>
+      <w:proofErr w:type="spellStart"/>
+      <w:r>
+        <w:rPr>
+          <w:lang w:val="en-GB"/>
+        </w:rPr>
+        <w:t>url</w:t>
+      </w:r>
+      <w:proofErr w:type="spellEnd"/>
+      <w:r>
+        <w:rPr>
+          <w:lang w:val="en-GB"/>
+        </w:rPr>
+        <w:t xml:space="preserve"> to the location where a user can provide additional parameters (as required for a specific service implementation). It is the user interface of the client application originating the request to display an appropriate message to the end-user with a clickable link to the provided URL. </w:t>
       </w:r>
     </w:p>
     <w:p>
@@ -11899,7 +12047,7 @@
         </w:rPr>
       </w:pPr>
       <w:bookmarkStart w:id="30" w:name="_Toc83742293"/>
-      <w:bookmarkStart w:id="31" w:name="_Toc90042029"/>
+      <w:bookmarkStart w:id="31" w:name="_Toc99015187"/>
       <w:r>
         <w:rPr>
           <w:lang w:val="en-GB"/>
@@ -12051,12 +12199,14 @@
         </w:rPr>
         <w:fldChar w:fldCharType="separate"/>
       </w:r>
+      <w:proofErr w:type="spellStart"/>
       <w:r>
         <w:rPr>
           <w:lang w:val="en-GB"/>
         </w:rPr>
         <w:t>fertilisation_advisor</w:t>
       </w:r>
+      <w:proofErr w:type="spellEnd"/>
       <w:r>
         <w:rPr>
           <w:lang w:val="en-GB"/>
@@ -12643,6 +12793,7 @@
       </w:rPr>
       <w:fldChar w:fldCharType="separate"/>
     </w:r>
+    <w:proofErr w:type="spellStart"/>
     <w:r>
       <w:rPr>
         <w:u w:val="single"/>
@@ -12650,6 +12801,7 @@
       </w:rPr>
       <w:t>fertilisation_advisor</w:t>
     </w:r>
+    <w:proofErr w:type="spellEnd"/>
     <w:r>
       <w:rPr>
         <w:u w:val="single"/>
@@ -12690,7 +12842,7 @@
         <w:u w:val="single"/>
         <w:lang w:val="en-US"/>
       </w:rPr>
-      <w:t>0.2.0</w:t>
+      <w:t>0.2.1</w:t>
     </w:r>
     <w:r>
       <w:rPr>

</xml_diff>